<commit_message>
Added working auth, "product" table updating and two working queries
</commit_message>
<xml_diff>
--- a/docs/Курсовая - черновик.docx
+++ b/docs/Курсовая - черновик.docx
@@ -663,23 +663,7 @@
           <w:rFonts w:ascii="Times New Roman" w:hAnsi="Times New Roman"/>
           <w:b/>
         </w:rPr>
-        <w:t>________________</w:t>
-      </w:r>
-      <w:proofErr w:type="gramStart"/>
-      <w:r>
-        <w:rPr>
-          <w:rFonts w:ascii="Times New Roman" w:hAnsi="Times New Roman"/>
-          <w:b/>
-        </w:rPr>
-        <w:t>_  _</w:t>
-      </w:r>
-      <w:proofErr w:type="gramEnd"/>
-      <w:r>
-        <w:rPr>
-          <w:rFonts w:ascii="Times New Roman" w:hAnsi="Times New Roman"/>
-          <w:b/>
-        </w:rPr>
-        <w:t>______</w:t>
+        <w:t>_________________  _______</w:t>
       </w:r>
       <w:r>
         <w:rPr>
@@ -754,43 +738,98 @@
           <w:szCs w:val="18"/>
         </w:rPr>
         <w:tab/>
-        <w:t xml:space="preserve">      </w:t>
-      </w:r>
-      <w:proofErr w:type="gramStart"/>
-      <w:r>
+        <w:t xml:space="preserve">         (Подпись, дата)                             (И.О.Фамилия)            </w:t>
+      </w:r>
+    </w:p>
+    <w:p>
+      <w:pPr>
+        <w:spacing w:after="0"/>
+        <w:jc w:val="both"/>
+        <w:rPr>
+          <w:rFonts w:ascii="Times New Roman" w:hAnsi="Times New Roman"/>
+          <w:sz w:val="20"/>
+        </w:rPr>
+      </w:pPr>
+    </w:p>
+    <w:p>
+      <w:pPr>
+        <w:spacing w:after="0"/>
+        <w:jc w:val="both"/>
+        <w:rPr>
+          <w:rFonts w:ascii="Times New Roman" w:hAnsi="Times New Roman"/>
+          <w:sz w:val="20"/>
+        </w:rPr>
+      </w:pPr>
+    </w:p>
+    <w:p>
+      <w:pPr>
+        <w:spacing w:after="0"/>
+        <w:rPr>
+          <w:rFonts w:ascii="Times New Roman" w:hAnsi="Times New Roman"/>
+          <w:b/>
+        </w:rPr>
+      </w:pPr>
+      <w:r>
+        <w:rPr>
+          <w:rFonts w:ascii="Times New Roman" w:hAnsi="Times New Roman"/>
+        </w:rPr>
+        <w:t xml:space="preserve">Руководитель курсовой работы </w:t>
+      </w:r>
+      <w:r>
+        <w:rPr>
+          <w:rFonts w:ascii="Times New Roman" w:hAnsi="Times New Roman"/>
+        </w:rPr>
+        <w:tab/>
+      </w:r>
+      <w:r>
+        <w:rPr>
+          <w:rFonts w:ascii="Times New Roman" w:hAnsi="Times New Roman"/>
+        </w:rPr>
+        <w:tab/>
+      </w:r>
+      <w:r>
+        <w:rPr>
+          <w:rFonts w:ascii="Times New Roman" w:hAnsi="Times New Roman"/>
+        </w:rPr>
+        <w:tab/>
+      </w:r>
+      <w:r>
+        <w:rPr>
+          <w:rFonts w:ascii="Times New Roman" w:hAnsi="Times New Roman"/>
+          <w:b/>
+        </w:rPr>
+        <w:t>_________________  ____</w:t>
+      </w:r>
+      <w:r>
+        <w:t xml:space="preserve"> </w:t>
+      </w:r>
+      <w:r>
+        <w:rPr>
+          <w:rFonts w:ascii="Times New Roman" w:hAnsi="Times New Roman"/>
+          <w:b/>
+          <w:u w:val="single"/>
+        </w:rPr>
+        <w:t>Увайсова А. С._</w:t>
+      </w:r>
+    </w:p>
+    <w:p>
+      <w:pPr>
+        <w:spacing w:after="0"/>
+        <w:ind w:right="565"/>
+        <w:jc w:val="right"/>
         <w:rPr>
           <w:rFonts w:ascii="Times New Roman" w:hAnsi="Times New Roman"/>
           <w:sz w:val="18"/>
           <w:szCs w:val="18"/>
         </w:rPr>
-        <w:t xml:space="preserve">   (</w:t>
-      </w:r>
-      <w:proofErr w:type="gramEnd"/>
+      </w:pPr>
       <w:r>
         <w:rPr>
           <w:rFonts w:ascii="Times New Roman" w:hAnsi="Times New Roman"/>
           <w:sz w:val="18"/>
           <w:szCs w:val="18"/>
         </w:rPr>
-        <w:t>Подпись, дата)                             (</w:t>
-      </w:r>
-      <w:proofErr w:type="spellStart"/>
-      <w:r>
-        <w:rPr>
-          <w:rFonts w:ascii="Times New Roman" w:hAnsi="Times New Roman"/>
-          <w:sz w:val="18"/>
-          <w:szCs w:val="18"/>
-        </w:rPr>
-        <w:t>И.О.Фамилия</w:t>
-      </w:r>
-      <w:proofErr w:type="spellEnd"/>
-      <w:r>
-        <w:rPr>
-          <w:rFonts w:ascii="Times New Roman" w:hAnsi="Times New Roman"/>
-          <w:sz w:val="18"/>
-          <w:szCs w:val="18"/>
-        </w:rPr>
-        <w:t xml:space="preserve">)            </w:t>
+        <w:t xml:space="preserve">(Подпись, дата)                             (И.О.Фамилия)            </w:t>
       </w:r>
     </w:p>
     <w:p>
@@ -806,7 +845,6 @@
     <w:p>
       <w:pPr>
         <w:spacing w:after="0"/>
-        <w:jc w:val="both"/>
         <w:rPr>
           <w:rFonts w:ascii="Times New Roman" w:hAnsi="Times New Roman"/>
           <w:sz w:val="20"/>
@@ -816,301 +854,30 @@
     <w:p>
       <w:pPr>
         <w:spacing w:after="0"/>
-        <w:rPr>
-          <w:rFonts w:ascii="Times New Roman" w:hAnsi="Times New Roman"/>
-          <w:b/>
-        </w:rPr>
-      </w:pPr>
-      <w:r>
-        <w:rPr>
-          <w:rFonts w:ascii="Times New Roman" w:hAnsi="Times New Roman"/>
-        </w:rPr>
-        <w:t xml:space="preserve">Руководитель курсовой работы </w:t>
-      </w:r>
-      <w:r>
-        <w:rPr>
-          <w:rFonts w:ascii="Times New Roman" w:hAnsi="Times New Roman"/>
-        </w:rPr>
-        <w:tab/>
-      </w:r>
-      <w:r>
-        <w:rPr>
-          <w:rFonts w:ascii="Times New Roman" w:hAnsi="Times New Roman"/>
-        </w:rPr>
-        <w:tab/>
-      </w:r>
-      <w:r>
-        <w:rPr>
-          <w:rFonts w:ascii="Times New Roman" w:hAnsi="Times New Roman"/>
-        </w:rPr>
-        <w:tab/>
-      </w:r>
-      <w:r>
-        <w:rPr>
-          <w:rFonts w:ascii="Times New Roman" w:hAnsi="Times New Roman"/>
-          <w:b/>
-        </w:rPr>
-        <w:t>________________</w:t>
-      </w:r>
-      <w:proofErr w:type="gramStart"/>
-      <w:r>
-        <w:rPr>
-          <w:rFonts w:ascii="Times New Roman" w:hAnsi="Times New Roman"/>
-          <w:b/>
-        </w:rPr>
-        <w:t>_  _</w:t>
-      </w:r>
-      <w:proofErr w:type="gramEnd"/>
-      <w:r>
-        <w:rPr>
-          <w:rFonts w:ascii="Times New Roman" w:hAnsi="Times New Roman"/>
-          <w:b/>
-        </w:rPr>
-        <w:t>___</w:t>
-      </w:r>
-      <w:r>
-        <w:rPr>
-          <w:rFonts w:ascii="Times New Roman" w:hAnsi="Times New Roman"/>
-          <w:b/>
-          <w:u w:val="single"/>
-        </w:rPr>
-        <w:t>Пивоварова Н. В._</w:t>
-      </w:r>
-      <w:r>
-        <w:rPr>
-          <w:rFonts w:ascii="Times New Roman" w:hAnsi="Times New Roman"/>
-          <w:b/>
-        </w:rPr>
-        <w:t xml:space="preserve"> </w:t>
-      </w:r>
-    </w:p>
-    <w:p>
-      <w:pPr>
-        <w:spacing w:after="0"/>
-        <w:ind w:right="565"/>
-        <w:jc w:val="right"/>
-        <w:rPr>
-          <w:rFonts w:ascii="Times New Roman" w:hAnsi="Times New Roman"/>
-          <w:sz w:val="18"/>
-          <w:szCs w:val="18"/>
-        </w:rPr>
-      </w:pPr>
-      <w:r>
-        <w:rPr>
-          <w:rFonts w:ascii="Times New Roman" w:hAnsi="Times New Roman"/>
-          <w:sz w:val="18"/>
-          <w:szCs w:val="18"/>
-        </w:rPr>
-        <w:t xml:space="preserve">(Подпись, </w:t>
-      </w:r>
-      <w:proofErr w:type="gramStart"/>
-      <w:r>
-        <w:rPr>
-          <w:rFonts w:ascii="Times New Roman" w:hAnsi="Times New Roman"/>
-          <w:sz w:val="18"/>
-          <w:szCs w:val="18"/>
-        </w:rPr>
-        <w:t xml:space="preserve">дата)   </w:t>
-      </w:r>
-      <w:proofErr w:type="gramEnd"/>
-      <w:r>
-        <w:rPr>
-          <w:rFonts w:ascii="Times New Roman" w:hAnsi="Times New Roman"/>
-          <w:sz w:val="18"/>
-          <w:szCs w:val="18"/>
-        </w:rPr>
-        <w:t xml:space="preserve">                          (</w:t>
-      </w:r>
-      <w:proofErr w:type="spellStart"/>
-      <w:r>
-        <w:rPr>
-          <w:rFonts w:ascii="Times New Roman" w:hAnsi="Times New Roman"/>
-          <w:sz w:val="18"/>
-          <w:szCs w:val="18"/>
-        </w:rPr>
-        <w:t>И.О.Фамилия</w:t>
-      </w:r>
-      <w:proofErr w:type="spellEnd"/>
-      <w:r>
-        <w:rPr>
-          <w:rFonts w:ascii="Times New Roman" w:hAnsi="Times New Roman"/>
-          <w:sz w:val="18"/>
-          <w:szCs w:val="18"/>
-        </w:rPr>
-        <w:t xml:space="preserve">)            </w:t>
-      </w:r>
-    </w:p>
-    <w:p>
-      <w:pPr>
-        <w:spacing w:after="0"/>
-        <w:jc w:val="both"/>
-        <w:rPr>
-          <w:rFonts w:ascii="Times New Roman" w:hAnsi="Times New Roman"/>
-          <w:sz w:val="20"/>
-        </w:rPr>
-      </w:pPr>
-    </w:p>
-    <w:p>
-      <w:pPr>
-        <w:spacing w:after="0"/>
-        <w:rPr>
-          <w:rFonts w:ascii="Times New Roman" w:hAnsi="Times New Roman"/>
-          <w:b/>
-        </w:rPr>
-      </w:pPr>
-      <w:r>
-        <w:rPr>
-          <w:rFonts w:ascii="Times New Roman" w:hAnsi="Times New Roman"/>
-        </w:rPr>
-        <w:t xml:space="preserve">Консультант </w:t>
-      </w:r>
-      <w:r>
-        <w:rPr>
-          <w:rFonts w:ascii="Times New Roman" w:hAnsi="Times New Roman"/>
-        </w:rPr>
-        <w:tab/>
-      </w:r>
-      <w:r>
-        <w:rPr>
-          <w:rFonts w:ascii="Times New Roman" w:hAnsi="Times New Roman"/>
-        </w:rPr>
-        <w:tab/>
-      </w:r>
-      <w:r>
-        <w:rPr>
-          <w:rFonts w:ascii="Times New Roman" w:hAnsi="Times New Roman"/>
-        </w:rPr>
-        <w:tab/>
-      </w:r>
-      <w:r>
-        <w:rPr>
-          <w:rFonts w:ascii="Times New Roman" w:hAnsi="Times New Roman"/>
-        </w:rPr>
-        <w:tab/>
-      </w:r>
-      <w:r>
-        <w:rPr>
-          <w:rFonts w:ascii="Times New Roman" w:hAnsi="Times New Roman"/>
-        </w:rPr>
-        <w:tab/>
-      </w:r>
-      <w:r>
-        <w:rPr>
-          <w:rFonts w:ascii="Times New Roman" w:hAnsi="Times New Roman"/>
-        </w:rPr>
-        <w:tab/>
-      </w:r>
-      <w:r>
-        <w:rPr>
-          <w:rFonts w:ascii="Times New Roman" w:hAnsi="Times New Roman"/>
-          <w:b/>
-        </w:rPr>
-        <w:t>________________</w:t>
-      </w:r>
-      <w:proofErr w:type="gramStart"/>
-      <w:r>
-        <w:rPr>
-          <w:rFonts w:ascii="Times New Roman" w:hAnsi="Times New Roman"/>
-          <w:b/>
-        </w:rPr>
-        <w:t>_  _</w:t>
-      </w:r>
-      <w:proofErr w:type="gramEnd"/>
-      <w:r>
-        <w:rPr>
-          <w:rFonts w:ascii="Times New Roman" w:hAnsi="Times New Roman"/>
-          <w:b/>
-        </w:rPr>
-        <w:t>_____</w:t>
-      </w:r>
-      <w:proofErr w:type="spellStart"/>
-      <w:r>
-        <w:rPr>
-          <w:rFonts w:ascii="Times New Roman" w:hAnsi="Times New Roman"/>
-          <w:b/>
-          <w:u w:val="single"/>
-        </w:rPr>
-        <w:t>Увайсова</w:t>
-      </w:r>
-      <w:proofErr w:type="spellEnd"/>
-      <w:r>
-        <w:rPr>
-          <w:rFonts w:ascii="Times New Roman" w:hAnsi="Times New Roman"/>
-          <w:b/>
-          <w:u w:val="single"/>
-        </w:rPr>
-        <w:t xml:space="preserve"> А. С._</w:t>
-      </w:r>
-      <w:r>
-        <w:rPr>
-          <w:rFonts w:ascii="Times New Roman" w:hAnsi="Times New Roman"/>
-          <w:b/>
-        </w:rPr>
-        <w:t xml:space="preserve"> </w:t>
-      </w:r>
-    </w:p>
-    <w:p>
-      <w:pPr>
-        <w:spacing w:after="0"/>
-        <w:ind w:right="565"/>
-        <w:jc w:val="right"/>
-        <w:rPr>
-          <w:rFonts w:ascii="Times New Roman" w:hAnsi="Times New Roman"/>
-          <w:sz w:val="18"/>
-          <w:szCs w:val="18"/>
-        </w:rPr>
-      </w:pPr>
-      <w:r>
-        <w:rPr>
-          <w:rFonts w:ascii="Times New Roman" w:hAnsi="Times New Roman"/>
-          <w:sz w:val="18"/>
-          <w:szCs w:val="18"/>
-        </w:rPr>
-        <w:t xml:space="preserve">(Подпись, </w:t>
-      </w:r>
-      <w:proofErr w:type="gramStart"/>
-      <w:r>
-        <w:rPr>
-          <w:rFonts w:ascii="Times New Roman" w:hAnsi="Times New Roman"/>
-          <w:sz w:val="18"/>
-          <w:szCs w:val="18"/>
-        </w:rPr>
-        <w:t xml:space="preserve">дата)   </w:t>
-      </w:r>
-      <w:proofErr w:type="gramEnd"/>
-      <w:r>
-        <w:rPr>
-          <w:rFonts w:ascii="Times New Roman" w:hAnsi="Times New Roman"/>
-          <w:sz w:val="18"/>
-          <w:szCs w:val="18"/>
-        </w:rPr>
-        <w:t xml:space="preserve">                          (</w:t>
-      </w:r>
-      <w:proofErr w:type="spellStart"/>
-      <w:r>
-        <w:rPr>
-          <w:rFonts w:ascii="Times New Roman" w:hAnsi="Times New Roman"/>
-          <w:sz w:val="18"/>
-          <w:szCs w:val="18"/>
-        </w:rPr>
-        <w:t>И.О.Фамилия</w:t>
-      </w:r>
-      <w:proofErr w:type="spellEnd"/>
-      <w:r>
-        <w:rPr>
-          <w:rFonts w:ascii="Times New Roman" w:hAnsi="Times New Roman"/>
-          <w:sz w:val="18"/>
-          <w:szCs w:val="18"/>
-        </w:rPr>
-        <w:t xml:space="preserve">)            </w:t>
-      </w:r>
-    </w:p>
-    <w:p>
-      <w:pPr>
-        <w:spacing w:after="0"/>
-        <w:rPr>
-          <w:rFonts w:ascii="Times New Roman" w:hAnsi="Times New Roman"/>
-          <w:sz w:val="20"/>
+        <w:jc w:val="center"/>
+        <w:rPr>
+          <w:rFonts w:ascii="Times New Roman" w:hAnsi="Times New Roman"/>
+          <w:i/>
+        </w:rPr>
+      </w:pPr>
+    </w:p>
+    <w:p>
+      <w:pPr>
+        <w:spacing w:after="0"/>
+        <w:jc w:val="center"/>
+        <w:rPr>
+          <w:rFonts w:ascii="Times New Roman" w:hAnsi="Times New Roman"/>
+          <w:i/>
+        </w:rPr>
+      </w:pPr>
+    </w:p>
+    <w:p>
+      <w:pPr>
+        <w:spacing w:after="0"/>
+        <w:jc w:val="center"/>
+        <w:rPr>
+          <w:rFonts w:ascii="Times New Roman" w:hAnsi="Times New Roman"/>
+          <w:i/>
         </w:rPr>
       </w:pPr>
     </w:p>
@@ -1234,7 +1001,6 @@
         <w:rPr>
           <w:rFonts w:ascii="Times New Roman" w:hAnsi="Times New Roman"/>
           <w:b/>
-          <w:sz w:val="24"/>
         </w:rPr>
       </w:pPr>
     </w:p>
@@ -1252,7 +1018,6 @@
           <w:rFonts w:ascii="Times New Roman" w:hAnsi="Times New Roman"/>
           <w:b/>
         </w:rPr>
-        <w:lastRenderedPageBreak/>
         <w:t>Министерство науки</w:t>
       </w:r>
       <w:r>
@@ -1458,25 +1223,7 @@
           <w:sz w:val="16"/>
           <w:szCs w:val="16"/>
         </w:rPr>
-        <w:t>(</w:t>
-      </w:r>
-      <w:proofErr w:type="spellStart"/>
-      <w:r>
-        <w:rPr>
-          <w:rFonts w:ascii="Times New Roman" w:hAnsi="Times New Roman"/>
-          <w:sz w:val="16"/>
-          <w:szCs w:val="16"/>
-        </w:rPr>
-        <w:t>И.О.Фамилия</w:t>
-      </w:r>
-      <w:proofErr w:type="spellEnd"/>
-      <w:r>
-        <w:rPr>
-          <w:rFonts w:ascii="Times New Roman" w:hAnsi="Times New Roman"/>
-          <w:sz w:val="16"/>
-          <w:szCs w:val="16"/>
-        </w:rPr>
-        <w:t>)</w:t>
+        <w:t>(И.О.Фамилия)</w:t>
       </w:r>
     </w:p>
     <w:p>
@@ -1487,19 +1234,11 @@
           <w:rFonts w:ascii="Times New Roman" w:hAnsi="Times New Roman"/>
         </w:rPr>
       </w:pPr>
-      <w:proofErr w:type="gramStart"/>
-      <w:r>
-        <w:rPr>
-          <w:rFonts w:ascii="Times New Roman" w:hAnsi="Times New Roman"/>
-        </w:rPr>
-        <w:t>« _</w:t>
-      </w:r>
-      <w:proofErr w:type="gramEnd"/>
-      <w:r>
-        <w:rPr>
-          <w:rFonts w:ascii="Times New Roman" w:hAnsi="Times New Roman"/>
-        </w:rPr>
-        <w:t>____ » ____________ 20 ____ г.</w:t>
+      <w:r>
+        <w:rPr>
+          <w:rFonts w:ascii="Times New Roman" w:hAnsi="Times New Roman"/>
+        </w:rPr>
+        <w:t>« _____ » ____________ 20 ____ г.</w:t>
       </w:r>
     </w:p>
     <w:p>
@@ -1731,27 +1470,13 @@
         <w:rPr>
           <w:rFonts w:ascii="Times New Roman" w:hAnsi="Times New Roman"/>
         </w:rPr>
-        <w:t xml:space="preserve">й </w:t>
-      </w:r>
-      <w:proofErr w:type="gramStart"/>
-      <w:r>
-        <w:rPr>
-          <w:rFonts w:ascii="Times New Roman" w:hAnsi="Times New Roman"/>
-        </w:rPr>
-        <w:t xml:space="preserve">работы  </w:t>
-      </w:r>
-      <w:r>
-        <w:rPr>
-          <w:rFonts w:ascii="Times New Roman" w:hAnsi="Times New Roman"/>
-        </w:rPr>
-        <w:t>_</w:t>
-      </w:r>
-      <w:proofErr w:type="gramEnd"/>
-      <w:r>
-        <w:rPr>
-          <w:rFonts w:ascii="Times New Roman" w:hAnsi="Times New Roman"/>
-        </w:rPr>
-        <w:t>__________________________________________________________</w:t>
+        <w:t xml:space="preserve">й работы  </w:t>
+      </w:r>
+      <w:r>
+        <w:rPr>
+          <w:rFonts w:ascii="Times New Roman" w:hAnsi="Times New Roman"/>
+        </w:rPr>
+        <w:t>___________________________________________________________</w:t>
       </w:r>
     </w:p>
     <w:p>
@@ -1927,83 +1652,13 @@
         <w:rPr>
           <w:rFonts w:ascii="Times New Roman" w:hAnsi="Times New Roman"/>
         </w:rPr>
-        <w:t xml:space="preserve"> </w:t>
-      </w:r>
-      <w:proofErr w:type="gramStart"/>
-      <w:r>
-        <w:rPr>
-          <w:rFonts w:ascii="Times New Roman" w:hAnsi="Times New Roman"/>
-        </w:rPr>
-        <w:t>работы</w:t>
-      </w:r>
-      <w:r>
-        <w:rPr>
-          <w:rFonts w:ascii="Times New Roman" w:hAnsi="Times New Roman"/>
-        </w:rPr>
-        <w:t>:  25</w:t>
-      </w:r>
-      <w:proofErr w:type="gramEnd"/>
-      <w:r>
-        <w:rPr>
-          <w:rFonts w:ascii="Times New Roman" w:hAnsi="Times New Roman"/>
-        </w:rPr>
-        <w:t xml:space="preserve">% к ___ </w:t>
-      </w:r>
-      <w:proofErr w:type="spellStart"/>
-      <w:r>
-        <w:rPr>
-          <w:rFonts w:ascii="Times New Roman" w:hAnsi="Times New Roman"/>
-        </w:rPr>
-        <w:t>нед</w:t>
-      </w:r>
-      <w:proofErr w:type="spellEnd"/>
-      <w:r>
-        <w:rPr>
-          <w:rFonts w:ascii="Times New Roman" w:hAnsi="Times New Roman"/>
-        </w:rPr>
-        <w:t xml:space="preserve">., 50% к ___ </w:t>
-      </w:r>
-      <w:proofErr w:type="spellStart"/>
-      <w:r>
-        <w:rPr>
-          <w:rFonts w:ascii="Times New Roman" w:hAnsi="Times New Roman"/>
-        </w:rPr>
-        <w:t>нед</w:t>
-      </w:r>
-      <w:proofErr w:type="spellEnd"/>
-      <w:r>
-        <w:rPr>
-          <w:rFonts w:ascii="Times New Roman" w:hAnsi="Times New Roman"/>
-        </w:rPr>
-        <w:t xml:space="preserve">., 75% к __ </w:t>
-      </w:r>
-      <w:proofErr w:type="spellStart"/>
-      <w:r>
-        <w:rPr>
-          <w:rFonts w:ascii="Times New Roman" w:hAnsi="Times New Roman"/>
-        </w:rPr>
-        <w:t>нед</w:t>
-      </w:r>
-      <w:proofErr w:type="spellEnd"/>
-      <w:r>
-        <w:rPr>
-          <w:rFonts w:ascii="Times New Roman" w:hAnsi="Times New Roman"/>
-        </w:rPr>
-        <w:t xml:space="preserve">., 100% к ___ </w:t>
-      </w:r>
-      <w:proofErr w:type="spellStart"/>
-      <w:r>
-        <w:rPr>
-          <w:rFonts w:ascii="Times New Roman" w:hAnsi="Times New Roman"/>
-        </w:rPr>
-        <w:t>нед</w:t>
-      </w:r>
-      <w:proofErr w:type="spellEnd"/>
-      <w:r>
-        <w:rPr>
-          <w:rFonts w:ascii="Times New Roman" w:hAnsi="Times New Roman"/>
-        </w:rPr>
-        <w:t>.</w:t>
+        <w:t xml:space="preserve"> работы</w:t>
+      </w:r>
+      <w:r>
+        <w:rPr>
+          <w:rFonts w:ascii="Times New Roman" w:hAnsi="Times New Roman"/>
+        </w:rPr>
+        <w:t>:  25% к ___ нед., 50% к ___ нед., 75% к __ нед., 100% к ___ нед.</w:t>
       </w:r>
     </w:p>
     <w:p>
@@ -2280,21 +1935,7 @@
         <w:rPr>
           <w:rFonts w:ascii="Times New Roman" w:hAnsi="Times New Roman"/>
         </w:rPr>
-        <w:t xml:space="preserve">Дата выдачи задания </w:t>
-      </w:r>
-      <w:proofErr w:type="gramStart"/>
-      <w:r>
-        <w:rPr>
-          <w:rFonts w:ascii="Times New Roman" w:hAnsi="Times New Roman"/>
-        </w:rPr>
-        <w:t>« _</w:t>
-      </w:r>
-      <w:proofErr w:type="gramEnd"/>
-      <w:r>
-        <w:rPr>
-          <w:rFonts w:ascii="Times New Roman" w:hAnsi="Times New Roman"/>
-        </w:rPr>
-        <w:t>__ » ____________ 20__ г.</w:t>
+        <w:t>Дата выдачи задания « ___ » ____________ 20__ г.</w:t>
       </w:r>
     </w:p>
     <w:p>
@@ -2353,21 +1994,7 @@
           <w:rFonts w:ascii="Times New Roman" w:hAnsi="Times New Roman"/>
         </w:rPr>
         <w:tab/>
-        <w:t>________________</w:t>
-      </w:r>
-      <w:proofErr w:type="gramStart"/>
-      <w:r>
-        <w:rPr>
-          <w:rFonts w:ascii="Times New Roman" w:hAnsi="Times New Roman"/>
-        </w:rPr>
-        <w:t>_  _</w:t>
-      </w:r>
-      <w:proofErr w:type="gramEnd"/>
-      <w:r>
-        <w:rPr>
-          <w:rFonts w:ascii="Times New Roman" w:hAnsi="Times New Roman"/>
-        </w:rPr>
-        <w:t xml:space="preserve">___________________ </w:t>
+        <w:t xml:space="preserve">_________________  ____________________ </w:t>
       </w:r>
     </w:p>
     <w:p>
@@ -2387,174 +2014,87 @@
           <w:sz w:val="18"/>
           <w:szCs w:val="18"/>
         </w:rPr>
-        <w:t xml:space="preserve">(Подпись, </w:t>
-      </w:r>
-      <w:proofErr w:type="gramStart"/>
-      <w:r>
+        <w:lastRenderedPageBreak/>
+        <w:t xml:space="preserve">(Подпись, дата)                             (И.О.Фамилия)            </w:t>
+      </w:r>
+    </w:p>
+    <w:p>
+      <w:pPr>
+        <w:spacing w:after="0"/>
+        <w:rPr>
+          <w:rFonts w:ascii="Times New Roman" w:hAnsi="Times New Roman"/>
+          <w:b/>
+        </w:rPr>
+      </w:pPr>
+      <w:r>
+        <w:rPr>
+          <w:rFonts w:ascii="Times New Roman" w:hAnsi="Times New Roman"/>
+          <w:b/>
+        </w:rPr>
+        <w:t>Студент</w:t>
+      </w:r>
+      <w:r>
+        <w:rPr>
+          <w:rFonts w:ascii="Times New Roman" w:hAnsi="Times New Roman"/>
+          <w:b/>
+        </w:rPr>
+        <w:tab/>
+      </w:r>
+      <w:r>
+        <w:rPr>
+          <w:rFonts w:ascii="Times New Roman" w:hAnsi="Times New Roman"/>
+          <w:b/>
+        </w:rPr>
+        <w:tab/>
+      </w:r>
+      <w:r>
+        <w:rPr>
+          <w:rFonts w:ascii="Times New Roman" w:hAnsi="Times New Roman"/>
+          <w:b/>
+        </w:rPr>
+        <w:tab/>
+      </w:r>
+      <w:r>
+        <w:rPr>
+          <w:rFonts w:ascii="Times New Roman" w:hAnsi="Times New Roman"/>
+          <w:b/>
+        </w:rPr>
+        <w:tab/>
+      </w:r>
+      <w:r>
+        <w:rPr>
+          <w:rFonts w:ascii="Times New Roman" w:hAnsi="Times New Roman"/>
+          <w:b/>
+        </w:rPr>
+        <w:tab/>
+      </w:r>
+      <w:r>
+        <w:rPr>
+          <w:rFonts w:ascii="Times New Roman" w:hAnsi="Times New Roman"/>
+          <w:b/>
+        </w:rPr>
+        <w:tab/>
+        <w:t xml:space="preserve">_________________  ____________________ </w:t>
+      </w:r>
+    </w:p>
+    <w:p>
+      <w:pPr>
+        <w:spacing w:after="0"/>
+        <w:ind w:right="565"/>
+        <w:jc w:val="right"/>
         <w:rPr>
           <w:rFonts w:ascii="Times New Roman" w:hAnsi="Times New Roman"/>
           <w:sz w:val="18"/>
           <w:szCs w:val="18"/>
         </w:rPr>
-        <w:t xml:space="preserve">дата)   </w:t>
-      </w:r>
-      <w:proofErr w:type="gramEnd"/>
+      </w:pPr>
       <w:r>
         <w:rPr>
           <w:rFonts w:ascii="Times New Roman" w:hAnsi="Times New Roman"/>
           <w:sz w:val="18"/>
           <w:szCs w:val="18"/>
         </w:rPr>
-        <w:t xml:space="preserve">                          (</w:t>
-      </w:r>
-      <w:proofErr w:type="spellStart"/>
-      <w:r>
-        <w:rPr>
-          <w:rFonts w:ascii="Times New Roman" w:hAnsi="Times New Roman"/>
-          <w:sz w:val="18"/>
-          <w:szCs w:val="18"/>
-        </w:rPr>
-        <w:t>И.О.Фамилия</w:t>
-      </w:r>
-      <w:proofErr w:type="spellEnd"/>
-      <w:r>
-        <w:rPr>
-          <w:rFonts w:ascii="Times New Roman" w:hAnsi="Times New Roman"/>
-          <w:sz w:val="18"/>
-          <w:szCs w:val="18"/>
-        </w:rPr>
-        <w:t xml:space="preserve">)            </w:t>
-      </w:r>
-    </w:p>
-    <w:p>
-      <w:pPr>
-        <w:spacing w:after="0"/>
-        <w:rPr>
-          <w:rFonts w:ascii="Times New Roman" w:hAnsi="Times New Roman"/>
-          <w:b/>
-        </w:rPr>
-      </w:pPr>
-      <w:r>
-        <w:rPr>
-          <w:rFonts w:ascii="Times New Roman" w:hAnsi="Times New Roman"/>
-          <w:b/>
-        </w:rPr>
-        <w:t>Студент</w:t>
-      </w:r>
-      <w:r>
-        <w:rPr>
-          <w:rFonts w:ascii="Times New Roman" w:hAnsi="Times New Roman"/>
-          <w:b/>
-        </w:rPr>
-        <w:tab/>
-      </w:r>
-      <w:r>
-        <w:rPr>
-          <w:rFonts w:ascii="Times New Roman" w:hAnsi="Times New Roman"/>
-          <w:b/>
-        </w:rPr>
-        <w:tab/>
-      </w:r>
-      <w:r>
-        <w:rPr>
-          <w:rFonts w:ascii="Times New Roman" w:hAnsi="Times New Roman"/>
-          <w:b/>
-        </w:rPr>
-        <w:tab/>
-      </w:r>
-      <w:r>
-        <w:rPr>
-          <w:rFonts w:ascii="Times New Roman" w:hAnsi="Times New Roman"/>
-          <w:b/>
-        </w:rPr>
-        <w:tab/>
-      </w:r>
-      <w:r>
-        <w:rPr>
-          <w:rFonts w:ascii="Times New Roman" w:hAnsi="Times New Roman"/>
-          <w:b/>
-        </w:rPr>
-        <w:tab/>
-      </w:r>
-      <w:r>
-        <w:rPr>
-          <w:rFonts w:ascii="Times New Roman" w:hAnsi="Times New Roman"/>
-          <w:b/>
-        </w:rPr>
-        <w:tab/>
-        <w:t>________________</w:t>
-      </w:r>
-      <w:proofErr w:type="gramStart"/>
-      <w:r>
-        <w:rPr>
-          <w:rFonts w:ascii="Times New Roman" w:hAnsi="Times New Roman"/>
-          <w:b/>
-        </w:rPr>
-        <w:t>_  _</w:t>
-      </w:r>
-      <w:proofErr w:type="gramEnd"/>
-      <w:r>
-        <w:rPr>
-          <w:rFonts w:ascii="Times New Roman" w:hAnsi="Times New Roman"/>
-          <w:b/>
-        </w:rPr>
-        <w:t xml:space="preserve">___________________ </w:t>
-      </w:r>
-    </w:p>
-    <w:p>
-      <w:pPr>
-        <w:spacing w:after="0"/>
-        <w:ind w:right="565"/>
-        <w:jc w:val="right"/>
-        <w:rPr>
-          <w:rFonts w:ascii="Times New Roman" w:hAnsi="Times New Roman"/>
-          <w:sz w:val="18"/>
-          <w:szCs w:val="18"/>
-        </w:rPr>
-      </w:pPr>
-      <w:r>
-        <w:rPr>
-          <w:rFonts w:ascii="Times New Roman" w:hAnsi="Times New Roman"/>
-          <w:sz w:val="18"/>
-          <w:szCs w:val="18"/>
-        </w:rPr>
-        <w:t xml:space="preserve">(Подпись, </w:t>
-      </w:r>
-      <w:proofErr w:type="gramStart"/>
-      <w:r>
-        <w:rPr>
-          <w:rFonts w:ascii="Times New Roman" w:hAnsi="Times New Roman"/>
-          <w:sz w:val="18"/>
-          <w:szCs w:val="18"/>
-        </w:rPr>
-        <w:t xml:space="preserve">дата)   </w:t>
-      </w:r>
-      <w:proofErr w:type="gramEnd"/>
-      <w:r>
-        <w:rPr>
-          <w:rFonts w:ascii="Times New Roman" w:hAnsi="Times New Roman"/>
-          <w:sz w:val="18"/>
-          <w:szCs w:val="18"/>
-        </w:rPr>
-        <w:t xml:space="preserve">                          (</w:t>
-      </w:r>
-      <w:proofErr w:type="spellStart"/>
-      <w:r>
-        <w:rPr>
-          <w:rFonts w:ascii="Times New Roman" w:hAnsi="Times New Roman"/>
-          <w:sz w:val="18"/>
-          <w:szCs w:val="18"/>
-        </w:rPr>
-        <w:t>И.О.Фамилия</w:t>
-      </w:r>
-      <w:proofErr w:type="spellEnd"/>
-      <w:r>
-        <w:rPr>
-          <w:rFonts w:ascii="Times New Roman" w:hAnsi="Times New Roman"/>
-          <w:sz w:val="18"/>
-          <w:szCs w:val="18"/>
-        </w:rPr>
-        <w:t xml:space="preserve">)            </w:t>
+        <w:t xml:space="preserve">(Подпись, дата)                             (И.О.Фамилия)            </w:t>
       </w:r>
     </w:p>
     <w:p>
@@ -2633,13 +2173,24 @@
           <w:docPartUnique/>
         </w:docPartObj>
       </w:sdtPr>
-      <w:sdtEndPr/>
+      <w:sdtEndPr>
+        <w:rPr>
+          <w:rFonts w:ascii="XO Tahion" w:hAnsi="XO Tahion"/>
+          <w:sz w:val="24"/>
+        </w:rPr>
+      </w:sdtEndPr>
       <w:sdtContent>
         <w:p>
           <w:pPr>
             <w:pStyle w:val="af6"/>
+            <w:rPr>
+              <w:rFonts w:ascii="XO Oriel" w:hAnsi="XO Oriel"/>
+            </w:rPr>
           </w:pPr>
           <w:r>
+            <w:rPr>
+              <w:rFonts w:ascii="XO Oriel" w:hAnsi="XO Oriel"/>
+            </w:rPr>
             <w:t>Оглавление</w:t>
           </w:r>
         </w:p>
@@ -2647,32 +2198,42 @@
           <w:pPr>
             <w:pStyle w:val="1"/>
             <w:rPr>
-              <w:rFonts w:asciiTheme="minorHAnsi" w:eastAsiaTheme="minorEastAsia" w:hAnsiTheme="minorHAnsi" w:cstheme="minorBidi"/>
+              <w:rFonts w:ascii="XO Oriel" w:eastAsiaTheme="minorEastAsia" w:hAnsi="XO Oriel" w:cstheme="minorBidi"/>
               <w:noProof/>
               <w:sz w:val="22"/>
               <w:lang w:eastAsia="ru-RU"/>
             </w:rPr>
           </w:pPr>
           <w:r>
+            <w:rPr>
+              <w:rFonts w:ascii="XO Oriel" w:hAnsi="XO Oriel"/>
+            </w:rPr>
             <w:fldChar w:fldCharType="begin"/>
           </w:r>
           <w:r>
+            <w:rPr>
+              <w:rFonts w:ascii="XO Oriel" w:hAnsi="XO Oriel"/>
+            </w:rPr>
             <w:instrText xml:space="preserve"> TOC \o "1-3" \h \z \u </w:instrText>
           </w:r>
           <w:r>
+            <w:rPr>
+              <w:rFonts w:ascii="XO Oriel" w:hAnsi="XO Oriel"/>
+            </w:rPr>
             <w:fldChar w:fldCharType="separate"/>
           </w:r>
-          <w:hyperlink w:anchor="_Toc85647527" w:history="1">
+          <w:hyperlink w:anchor="_Toc88569294" w:history="1">
             <w:r>
               <w:rPr>
                 <w:rStyle w:val="a4"/>
-                <w:rFonts w:eastAsia="Arial Unicode MS"/>
+                <w:rFonts w:ascii="XO Oriel" w:eastAsia="Arial Unicode MS" w:hAnsi="XO Oriel"/>
                 <w:noProof/>
               </w:rPr>
               <w:t>Аннотация</w:t>
             </w:r>
             <w:r>
               <w:rPr>
+                <w:rFonts w:ascii="XO Oriel" w:hAnsi="XO Oriel"/>
                 <w:noProof/>
                 <w:webHidden/>
               </w:rPr>
@@ -2680,6 +2241,7 @@
             </w:r>
             <w:r>
               <w:rPr>
+                <w:rFonts w:ascii="XO Oriel" w:hAnsi="XO Oriel"/>
                 <w:noProof/>
                 <w:webHidden/>
               </w:rPr>
@@ -2687,19 +2249,22 @@
             </w:r>
             <w:r>
               <w:rPr>
-                <w:noProof/>
-                <w:webHidden/>
-              </w:rPr>
-              <w:instrText xml:space="preserve"> PAGEREF _Toc85647527 \h </w:instrText>
-            </w:r>
-            <w:r>
-              <w:rPr>
-                <w:noProof/>
-                <w:webHidden/>
-              </w:rPr>
-            </w:r>
-            <w:r>
-              <w:rPr>
+                <w:rFonts w:ascii="XO Oriel" w:hAnsi="XO Oriel"/>
+                <w:noProof/>
+                <w:webHidden/>
+              </w:rPr>
+              <w:instrText xml:space="preserve"> PAGEREF _Toc88569294 \h </w:instrText>
+            </w:r>
+            <w:r>
+              <w:rPr>
+                <w:rFonts w:ascii="XO Oriel" w:hAnsi="XO Oriel"/>
+                <w:noProof/>
+                <w:webHidden/>
+              </w:rPr>
+            </w:r>
+            <w:r>
+              <w:rPr>
+                <w:rFonts w:ascii="XO Oriel" w:hAnsi="XO Oriel"/>
                 <w:noProof/>
                 <w:webHidden/>
               </w:rPr>
@@ -2707,13 +2272,15 @@
             </w:r>
             <w:r>
               <w:rPr>
-                <w:noProof/>
-                <w:webHidden/>
-              </w:rPr>
-              <w:t>3</w:t>
-            </w:r>
-            <w:r>
-              <w:rPr>
+                <w:rFonts w:ascii="XO Oriel" w:hAnsi="XO Oriel"/>
+                <w:noProof/>
+                <w:webHidden/>
+              </w:rPr>
+              <w:t>4</w:t>
+            </w:r>
+            <w:r>
+              <w:rPr>
+                <w:rFonts w:ascii="XO Oriel" w:hAnsi="XO Oriel"/>
                 <w:noProof/>
                 <w:webHidden/>
               </w:rPr>
@@ -2725,23 +2292,24 @@
           <w:pPr>
             <w:pStyle w:val="1"/>
             <w:rPr>
-              <w:rFonts w:asciiTheme="minorHAnsi" w:eastAsiaTheme="minorEastAsia" w:hAnsiTheme="minorHAnsi" w:cstheme="minorBidi"/>
+              <w:rFonts w:ascii="XO Oriel" w:eastAsiaTheme="minorEastAsia" w:hAnsi="XO Oriel" w:cstheme="minorBidi"/>
               <w:noProof/>
               <w:sz w:val="22"/>
               <w:lang w:eastAsia="ru-RU"/>
             </w:rPr>
           </w:pPr>
-          <w:hyperlink w:anchor="_Toc85647528" w:history="1">
+          <w:hyperlink w:anchor="_Toc88569295" w:history="1">
             <w:r>
               <w:rPr>
                 <w:rStyle w:val="a4"/>
-                <w:rFonts w:eastAsia="Arial Unicode MS"/>
+                <w:rFonts w:ascii="XO Oriel" w:eastAsia="Arial Unicode MS" w:hAnsi="XO Oriel"/>
                 <w:noProof/>
               </w:rPr>
               <w:t>Задание</w:t>
             </w:r>
             <w:r>
               <w:rPr>
+                <w:rFonts w:ascii="XO Oriel" w:hAnsi="XO Oriel"/>
                 <w:noProof/>
                 <w:webHidden/>
               </w:rPr>
@@ -2749,6 +2317,7 @@
             </w:r>
             <w:r>
               <w:rPr>
+                <w:rFonts w:ascii="XO Oriel" w:hAnsi="XO Oriel"/>
                 <w:noProof/>
                 <w:webHidden/>
               </w:rPr>
@@ -2756,19 +2325,22 @@
             </w:r>
             <w:r>
               <w:rPr>
-                <w:noProof/>
-                <w:webHidden/>
-              </w:rPr>
-              <w:instrText xml:space="preserve"> PAGEREF _Toc85647528 \h </w:instrText>
-            </w:r>
-            <w:r>
-              <w:rPr>
-                <w:noProof/>
-                <w:webHidden/>
-              </w:rPr>
-            </w:r>
-            <w:r>
-              <w:rPr>
+                <w:rFonts w:ascii="XO Oriel" w:hAnsi="XO Oriel"/>
+                <w:noProof/>
+                <w:webHidden/>
+              </w:rPr>
+              <w:instrText xml:space="preserve"> PAGEREF _Toc88569295 \h </w:instrText>
+            </w:r>
+            <w:r>
+              <w:rPr>
+                <w:rFonts w:ascii="XO Oriel" w:hAnsi="XO Oriel"/>
+                <w:noProof/>
+                <w:webHidden/>
+              </w:rPr>
+            </w:r>
+            <w:r>
+              <w:rPr>
+                <w:rFonts w:ascii="XO Oriel" w:hAnsi="XO Oriel"/>
                 <w:noProof/>
                 <w:webHidden/>
               </w:rPr>
@@ -2776,6 +2348,7 @@
             </w:r>
             <w:r>
               <w:rPr>
+                <w:rFonts w:ascii="XO Oriel" w:hAnsi="XO Oriel"/>
                 <w:noProof/>
                 <w:webHidden/>
               </w:rPr>
@@ -2783,6 +2356,7 @@
             </w:r>
             <w:r>
               <w:rPr>
+                <w:rFonts w:ascii="XO Oriel" w:hAnsi="XO Oriel"/>
                 <w:noProof/>
                 <w:webHidden/>
               </w:rPr>
@@ -2794,23 +2368,24 @@
           <w:pPr>
             <w:pStyle w:val="1"/>
             <w:rPr>
-              <w:rFonts w:asciiTheme="minorHAnsi" w:eastAsiaTheme="minorEastAsia" w:hAnsiTheme="minorHAnsi" w:cstheme="minorBidi"/>
+              <w:rFonts w:ascii="XO Oriel" w:eastAsiaTheme="minorEastAsia" w:hAnsi="XO Oriel" w:cstheme="minorBidi"/>
               <w:noProof/>
               <w:sz w:val="22"/>
               <w:lang w:eastAsia="ru-RU"/>
             </w:rPr>
           </w:pPr>
-          <w:hyperlink w:anchor="_Toc85647529" w:history="1">
+          <w:hyperlink w:anchor="_Toc88569296" w:history="1">
             <w:r>
               <w:rPr>
                 <w:rStyle w:val="a4"/>
-                <w:rFonts w:eastAsia="Arial Unicode MS"/>
+                <w:rFonts w:ascii="XO Oriel" w:eastAsia="Arial Unicode MS" w:hAnsi="XO Oriel"/>
                 <w:noProof/>
               </w:rPr>
               <w:t>Определение конченых пользователей</w:t>
             </w:r>
             <w:r>
               <w:rPr>
+                <w:rFonts w:ascii="XO Oriel" w:hAnsi="XO Oriel"/>
                 <w:noProof/>
                 <w:webHidden/>
               </w:rPr>
@@ -2818,6 +2393,7 @@
             </w:r>
             <w:r>
               <w:rPr>
+                <w:rFonts w:ascii="XO Oriel" w:hAnsi="XO Oriel"/>
                 <w:noProof/>
                 <w:webHidden/>
               </w:rPr>
@@ -2825,19 +2401,22 @@
             </w:r>
             <w:r>
               <w:rPr>
-                <w:noProof/>
-                <w:webHidden/>
-              </w:rPr>
-              <w:instrText xml:space="preserve"> PAGEREF _Toc85647529 \h </w:instrText>
-            </w:r>
-            <w:r>
-              <w:rPr>
-                <w:noProof/>
-                <w:webHidden/>
-              </w:rPr>
-            </w:r>
-            <w:r>
-              <w:rPr>
+                <w:rFonts w:ascii="XO Oriel" w:hAnsi="XO Oriel"/>
+                <w:noProof/>
+                <w:webHidden/>
+              </w:rPr>
+              <w:instrText xml:space="preserve"> PAGEREF _Toc88569296 \h </w:instrText>
+            </w:r>
+            <w:r>
+              <w:rPr>
+                <w:rFonts w:ascii="XO Oriel" w:hAnsi="XO Oriel"/>
+                <w:noProof/>
+                <w:webHidden/>
+              </w:rPr>
+            </w:r>
+            <w:r>
+              <w:rPr>
+                <w:rFonts w:ascii="XO Oriel" w:hAnsi="XO Oriel"/>
                 <w:noProof/>
                 <w:webHidden/>
               </w:rPr>
@@ -2845,13 +2424,15 @@
             </w:r>
             <w:r>
               <w:rPr>
-                <w:noProof/>
-                <w:webHidden/>
-              </w:rPr>
-              <w:t>4</w:t>
-            </w:r>
-            <w:r>
-              <w:rPr>
+                <w:rFonts w:ascii="XO Oriel" w:hAnsi="XO Oriel"/>
+                <w:noProof/>
+                <w:webHidden/>
+              </w:rPr>
+              <w:t>5</w:t>
+            </w:r>
+            <w:r>
+              <w:rPr>
+                <w:rFonts w:ascii="XO Oriel" w:hAnsi="XO Oriel"/>
                 <w:noProof/>
                 <w:webHidden/>
               </w:rPr>
@@ -2863,23 +2444,24 @@
           <w:pPr>
             <w:pStyle w:val="1"/>
             <w:rPr>
-              <w:rFonts w:asciiTheme="minorHAnsi" w:eastAsiaTheme="minorEastAsia" w:hAnsiTheme="minorHAnsi" w:cstheme="minorBidi"/>
+              <w:rFonts w:ascii="XO Oriel" w:eastAsiaTheme="minorEastAsia" w:hAnsi="XO Oriel" w:cstheme="minorBidi"/>
               <w:noProof/>
               <w:sz w:val="22"/>
               <w:lang w:eastAsia="ru-RU"/>
             </w:rPr>
           </w:pPr>
-          <w:hyperlink w:anchor="_Toc85647530" w:history="1">
+          <w:hyperlink w:anchor="_Toc88569297" w:history="1">
             <w:r>
               <w:rPr>
                 <w:rStyle w:val="a4"/>
-                <w:rFonts w:eastAsia="Arial Unicode MS"/>
+                <w:rFonts w:ascii="XO Oriel" w:eastAsia="Arial Unicode MS" w:hAnsi="XO Oriel"/>
                 <w:noProof/>
               </w:rPr>
               <w:t>Разработка UML диаграммы вариантов использования</w:t>
             </w:r>
             <w:r>
               <w:rPr>
+                <w:rFonts w:ascii="XO Oriel" w:hAnsi="XO Oriel"/>
                 <w:noProof/>
                 <w:webHidden/>
               </w:rPr>
@@ -2887,6 +2469,7 @@
             </w:r>
             <w:r>
               <w:rPr>
+                <w:rFonts w:ascii="XO Oriel" w:hAnsi="XO Oriel"/>
                 <w:noProof/>
                 <w:webHidden/>
               </w:rPr>
@@ -2894,19 +2477,22 @@
             </w:r>
             <w:r>
               <w:rPr>
-                <w:noProof/>
-                <w:webHidden/>
-              </w:rPr>
-              <w:instrText xml:space="preserve"> PAGEREF _Toc85647530 \h </w:instrText>
-            </w:r>
-            <w:r>
-              <w:rPr>
-                <w:noProof/>
-                <w:webHidden/>
-              </w:rPr>
-            </w:r>
-            <w:r>
-              <w:rPr>
+                <w:rFonts w:ascii="XO Oriel" w:hAnsi="XO Oriel"/>
+                <w:noProof/>
+                <w:webHidden/>
+              </w:rPr>
+              <w:instrText xml:space="preserve"> PAGEREF _Toc88569297 \h </w:instrText>
+            </w:r>
+            <w:r>
+              <w:rPr>
+                <w:rFonts w:ascii="XO Oriel" w:hAnsi="XO Oriel"/>
+                <w:noProof/>
+                <w:webHidden/>
+              </w:rPr>
+            </w:r>
+            <w:r>
+              <w:rPr>
+                <w:rFonts w:ascii="XO Oriel" w:hAnsi="XO Oriel"/>
                 <w:noProof/>
                 <w:webHidden/>
               </w:rPr>
@@ -2914,13 +2500,15 @@
             </w:r>
             <w:r>
               <w:rPr>
-                <w:noProof/>
-                <w:webHidden/>
-              </w:rPr>
-              <w:t>4</w:t>
-            </w:r>
-            <w:r>
-              <w:rPr>
+                <w:rFonts w:ascii="XO Oriel" w:hAnsi="XO Oriel"/>
+                <w:noProof/>
+                <w:webHidden/>
+              </w:rPr>
+              <w:t>5</w:t>
+            </w:r>
+            <w:r>
+              <w:rPr>
+                <w:rFonts w:ascii="XO Oriel" w:hAnsi="XO Oriel"/>
                 <w:noProof/>
                 <w:webHidden/>
               </w:rPr>
@@ -2932,23 +2520,24 @@
           <w:pPr>
             <w:pStyle w:val="1"/>
             <w:rPr>
-              <w:rFonts w:asciiTheme="minorHAnsi" w:eastAsiaTheme="minorEastAsia" w:hAnsiTheme="minorHAnsi" w:cstheme="minorBidi"/>
+              <w:rFonts w:ascii="XO Oriel" w:eastAsiaTheme="minorEastAsia" w:hAnsi="XO Oriel" w:cstheme="minorBidi"/>
               <w:noProof/>
               <w:sz w:val="22"/>
               <w:lang w:eastAsia="ru-RU"/>
             </w:rPr>
           </w:pPr>
-          <w:hyperlink w:anchor="_Toc85647531" w:history="1">
+          <w:hyperlink w:anchor="_Toc88569298" w:history="1">
             <w:r>
               <w:rPr>
                 <w:rStyle w:val="a4"/>
-                <w:rFonts w:eastAsia="Arial Unicode MS"/>
+                <w:rFonts w:ascii="XO Oriel" w:eastAsia="Arial Unicode MS" w:hAnsi="XO Oriel"/>
                 <w:noProof/>
               </w:rPr>
               <w:t>Вариант использования “Главное меню”</w:t>
             </w:r>
             <w:r>
               <w:rPr>
+                <w:rFonts w:ascii="XO Oriel" w:hAnsi="XO Oriel"/>
                 <w:noProof/>
                 <w:webHidden/>
               </w:rPr>
@@ -2956,6 +2545,7 @@
             </w:r>
             <w:r>
               <w:rPr>
+                <w:rFonts w:ascii="XO Oriel" w:hAnsi="XO Oriel"/>
                 <w:noProof/>
                 <w:webHidden/>
               </w:rPr>
@@ -2963,19 +2553,22 @@
             </w:r>
             <w:r>
               <w:rPr>
-                <w:noProof/>
-                <w:webHidden/>
-              </w:rPr>
-              <w:instrText xml:space="preserve"> PAGEREF _Toc85647531 \h </w:instrText>
-            </w:r>
-            <w:r>
-              <w:rPr>
-                <w:noProof/>
-                <w:webHidden/>
-              </w:rPr>
-            </w:r>
-            <w:r>
-              <w:rPr>
+                <w:rFonts w:ascii="XO Oriel" w:hAnsi="XO Oriel"/>
+                <w:noProof/>
+                <w:webHidden/>
+              </w:rPr>
+              <w:instrText xml:space="preserve"> PAGEREF _Toc88569298 \h </w:instrText>
+            </w:r>
+            <w:r>
+              <w:rPr>
+                <w:rFonts w:ascii="XO Oriel" w:hAnsi="XO Oriel"/>
+                <w:noProof/>
+                <w:webHidden/>
+              </w:rPr>
+            </w:r>
+            <w:r>
+              <w:rPr>
+                <w:rFonts w:ascii="XO Oriel" w:hAnsi="XO Oriel"/>
                 <w:noProof/>
                 <w:webHidden/>
               </w:rPr>
@@ -2983,13 +2576,15 @@
             </w:r>
             <w:r>
               <w:rPr>
-                <w:noProof/>
-                <w:webHidden/>
-              </w:rPr>
-              <w:t>4</w:t>
-            </w:r>
-            <w:r>
-              <w:rPr>
+                <w:rFonts w:ascii="XO Oriel" w:hAnsi="XO Oriel"/>
+                <w:noProof/>
+                <w:webHidden/>
+              </w:rPr>
+              <w:t>6</w:t>
+            </w:r>
+            <w:r>
+              <w:rPr>
+                <w:rFonts w:ascii="XO Oriel" w:hAnsi="XO Oriel"/>
                 <w:noProof/>
                 <w:webHidden/>
               </w:rPr>
@@ -3004,21 +2599,23 @@
               <w:tab w:val="right" w:leader="dot" w:pos="9627"/>
             </w:tabs>
             <w:rPr>
-              <w:rFonts w:asciiTheme="minorHAnsi" w:eastAsiaTheme="minorEastAsia" w:hAnsiTheme="minorHAnsi" w:cstheme="minorBidi"/>
+              <w:rFonts w:ascii="XO Oriel" w:eastAsiaTheme="minorEastAsia" w:hAnsi="XO Oriel" w:cstheme="minorBidi"/>
               <w:noProof/>
               <w:lang w:eastAsia="ru-RU"/>
             </w:rPr>
           </w:pPr>
-          <w:hyperlink w:anchor="_Toc85647532" w:history="1">
+          <w:hyperlink w:anchor="_Toc88569299" w:history="1">
             <w:r>
               <w:rPr>
                 <w:rStyle w:val="a4"/>
+                <w:rFonts w:ascii="XO Oriel" w:hAnsi="XO Oriel"/>
                 <w:noProof/>
               </w:rPr>
               <w:t>Сценарий</w:t>
             </w:r>
             <w:r>
               <w:rPr>
+                <w:rFonts w:ascii="XO Oriel" w:hAnsi="XO Oriel"/>
                 <w:noProof/>
                 <w:webHidden/>
               </w:rPr>
@@ -3026,6 +2623,7 @@
             </w:r>
             <w:r>
               <w:rPr>
+                <w:rFonts w:ascii="XO Oriel" w:hAnsi="XO Oriel"/>
                 <w:noProof/>
                 <w:webHidden/>
               </w:rPr>
@@ -3033,19 +2631,22 @@
             </w:r>
             <w:r>
               <w:rPr>
-                <w:noProof/>
-                <w:webHidden/>
-              </w:rPr>
-              <w:instrText xml:space="preserve"> PAGEREF _Toc85647532 \h </w:instrText>
-            </w:r>
-            <w:r>
-              <w:rPr>
-                <w:noProof/>
-                <w:webHidden/>
-              </w:rPr>
-            </w:r>
-            <w:r>
-              <w:rPr>
+                <w:rFonts w:ascii="XO Oriel" w:hAnsi="XO Oriel"/>
+                <w:noProof/>
+                <w:webHidden/>
+              </w:rPr>
+              <w:instrText xml:space="preserve"> PAGEREF _Toc88569299 \h </w:instrText>
+            </w:r>
+            <w:r>
+              <w:rPr>
+                <w:rFonts w:ascii="XO Oriel" w:hAnsi="XO Oriel"/>
+                <w:noProof/>
+                <w:webHidden/>
+              </w:rPr>
+            </w:r>
+            <w:r>
+              <w:rPr>
+                <w:rFonts w:ascii="XO Oriel" w:hAnsi="XO Oriel"/>
                 <w:noProof/>
                 <w:webHidden/>
               </w:rPr>
@@ -3053,13 +2654,15 @@
             </w:r>
             <w:r>
               <w:rPr>
-                <w:noProof/>
-                <w:webHidden/>
-              </w:rPr>
-              <w:t>4</w:t>
-            </w:r>
-            <w:r>
-              <w:rPr>
+                <w:rFonts w:ascii="XO Oriel" w:hAnsi="XO Oriel"/>
+                <w:noProof/>
+                <w:webHidden/>
+              </w:rPr>
+              <w:t>6</w:t>
+            </w:r>
+            <w:r>
+              <w:rPr>
+                <w:rFonts w:ascii="XO Oriel" w:hAnsi="XO Oriel"/>
                 <w:noProof/>
                 <w:webHidden/>
               </w:rPr>
@@ -3074,15 +2677,16 @@
               <w:tab w:val="right" w:leader="dot" w:pos="9627"/>
             </w:tabs>
             <w:rPr>
-              <w:rFonts w:asciiTheme="minorHAnsi" w:eastAsiaTheme="minorEastAsia" w:hAnsiTheme="minorHAnsi" w:cstheme="minorBidi"/>
+              <w:rFonts w:ascii="XO Oriel" w:eastAsiaTheme="minorEastAsia" w:hAnsi="XO Oriel" w:cstheme="minorBidi"/>
               <w:noProof/>
               <w:lang w:eastAsia="ru-RU"/>
             </w:rPr>
           </w:pPr>
-          <w:hyperlink w:anchor="_Toc85647533" w:history="1">
+          <w:hyperlink w:anchor="_Toc88569300" w:history="1">
             <w:r>
               <w:rPr>
                 <w:rStyle w:val="a4"/>
+                <w:rFonts w:ascii="XO Oriel" w:hAnsi="XO Oriel"/>
                 <w:noProof/>
                 <w:lang w:val="en-US"/>
               </w:rPr>
@@ -3091,12 +2695,14 @@
             <w:r>
               <w:rPr>
                 <w:rStyle w:val="a4"/>
+                <w:rFonts w:ascii="XO Oriel" w:hAnsi="XO Oriel"/>
                 <w:noProof/>
               </w:rPr>
               <w:t xml:space="preserve"> диаграмма</w:t>
             </w:r>
             <w:r>
               <w:rPr>
+                <w:rFonts w:ascii="XO Oriel" w:hAnsi="XO Oriel"/>
                 <w:noProof/>
                 <w:webHidden/>
               </w:rPr>
@@ -3104,6 +2710,7 @@
             </w:r>
             <w:r>
               <w:rPr>
+                <w:rFonts w:ascii="XO Oriel" w:hAnsi="XO Oriel"/>
                 <w:noProof/>
                 <w:webHidden/>
               </w:rPr>
@@ -3111,19 +2718,22 @@
             </w:r>
             <w:r>
               <w:rPr>
-                <w:noProof/>
-                <w:webHidden/>
-              </w:rPr>
-              <w:instrText xml:space="preserve"> PAGEREF _Toc85647533 \h </w:instrText>
-            </w:r>
-            <w:r>
-              <w:rPr>
-                <w:noProof/>
-                <w:webHidden/>
-              </w:rPr>
-            </w:r>
-            <w:r>
-              <w:rPr>
+                <w:rFonts w:ascii="XO Oriel" w:hAnsi="XO Oriel"/>
+                <w:noProof/>
+                <w:webHidden/>
+              </w:rPr>
+              <w:instrText xml:space="preserve"> PAGEREF _Toc88569300 \h </w:instrText>
+            </w:r>
+            <w:r>
+              <w:rPr>
+                <w:rFonts w:ascii="XO Oriel" w:hAnsi="XO Oriel"/>
+                <w:noProof/>
+                <w:webHidden/>
+              </w:rPr>
+            </w:r>
+            <w:r>
+              <w:rPr>
+                <w:rFonts w:ascii="XO Oriel" w:hAnsi="XO Oriel"/>
                 <w:noProof/>
                 <w:webHidden/>
               </w:rPr>
@@ -3131,13 +2741,15 @@
             </w:r>
             <w:r>
               <w:rPr>
-                <w:noProof/>
-                <w:webHidden/>
-              </w:rPr>
-              <w:t>5</w:t>
-            </w:r>
-            <w:r>
-              <w:rPr>
+                <w:rFonts w:ascii="XO Oriel" w:hAnsi="XO Oriel"/>
+                <w:noProof/>
+                <w:webHidden/>
+              </w:rPr>
+              <w:t>6</w:t>
+            </w:r>
+            <w:r>
+              <w:rPr>
+                <w:rFonts w:ascii="XO Oriel" w:hAnsi="XO Oriel"/>
                 <w:noProof/>
                 <w:webHidden/>
               </w:rPr>
@@ -3152,22 +2764,23 @@
               <w:tab w:val="right" w:leader="dot" w:pos="9627"/>
             </w:tabs>
             <w:rPr>
-              <w:rFonts w:asciiTheme="minorHAnsi" w:eastAsiaTheme="minorEastAsia" w:hAnsiTheme="minorHAnsi" w:cstheme="minorBidi"/>
+              <w:rFonts w:ascii="XO Oriel" w:eastAsiaTheme="minorEastAsia" w:hAnsi="XO Oriel" w:cstheme="minorBidi"/>
               <w:noProof/>
               <w:lang w:eastAsia="ru-RU"/>
             </w:rPr>
           </w:pPr>
-          <w:hyperlink w:anchor="_Toc85647534" w:history="1">
+          <w:hyperlink w:anchor="_Toc88569301" w:history="1">
             <w:r>
               <w:rPr>
                 <w:rStyle w:val="a4"/>
-                <w:rFonts w:eastAsia="Arial Unicode MS" w:cs="Arial Unicode MS"/>
+                <w:rFonts w:ascii="XO Oriel" w:eastAsia="Arial Unicode MS" w:hAnsi="XO Oriel" w:cs="Arial Unicode MS"/>
                 <w:noProof/>
               </w:rPr>
               <w:t>Требования к шаблонам</w:t>
             </w:r>
             <w:r>
               <w:rPr>
+                <w:rFonts w:ascii="XO Oriel" w:hAnsi="XO Oriel"/>
                 <w:noProof/>
                 <w:webHidden/>
               </w:rPr>
@@ -3175,6 +2788,7 @@
             </w:r>
             <w:r>
               <w:rPr>
+                <w:rFonts w:ascii="XO Oriel" w:hAnsi="XO Oriel"/>
                 <w:noProof/>
                 <w:webHidden/>
               </w:rPr>
@@ -3182,19 +2796,22 @@
             </w:r>
             <w:r>
               <w:rPr>
-                <w:noProof/>
-                <w:webHidden/>
-              </w:rPr>
-              <w:instrText xml:space="preserve"> PAGEREF _Toc85647534 \h </w:instrText>
-            </w:r>
-            <w:r>
-              <w:rPr>
-                <w:noProof/>
-                <w:webHidden/>
-              </w:rPr>
-            </w:r>
-            <w:r>
-              <w:rPr>
+                <w:rFonts w:ascii="XO Oriel" w:hAnsi="XO Oriel"/>
+                <w:noProof/>
+                <w:webHidden/>
+              </w:rPr>
+              <w:instrText xml:space="preserve"> PAGEREF _Toc88569301 \h </w:instrText>
+            </w:r>
+            <w:r>
+              <w:rPr>
+                <w:rFonts w:ascii="XO Oriel" w:hAnsi="XO Oriel"/>
+                <w:noProof/>
+                <w:webHidden/>
+              </w:rPr>
+            </w:r>
+            <w:r>
+              <w:rPr>
+                <w:rFonts w:ascii="XO Oriel" w:hAnsi="XO Oriel"/>
                 <w:noProof/>
                 <w:webHidden/>
               </w:rPr>
@@ -3202,13 +2819,15 @@
             </w:r>
             <w:r>
               <w:rPr>
-                <w:noProof/>
-                <w:webHidden/>
-              </w:rPr>
-              <w:t>5</w:t>
-            </w:r>
-            <w:r>
-              <w:rPr>
+                <w:rFonts w:ascii="XO Oriel" w:hAnsi="XO Oriel"/>
+                <w:noProof/>
+                <w:webHidden/>
+              </w:rPr>
+              <w:t>6</w:t>
+            </w:r>
+            <w:r>
+              <w:rPr>
+                <w:rFonts w:ascii="XO Oriel" w:hAnsi="XO Oriel"/>
                 <w:noProof/>
                 <w:webHidden/>
               </w:rPr>
@@ -3223,22 +2842,23 @@
               <w:tab w:val="right" w:leader="dot" w:pos="9627"/>
             </w:tabs>
             <w:rPr>
-              <w:rFonts w:asciiTheme="minorHAnsi" w:eastAsiaTheme="minorEastAsia" w:hAnsiTheme="minorHAnsi" w:cstheme="minorBidi"/>
+              <w:rFonts w:ascii="XO Oriel" w:eastAsiaTheme="minorEastAsia" w:hAnsi="XO Oriel" w:cstheme="minorBidi"/>
               <w:noProof/>
               <w:lang w:eastAsia="ru-RU"/>
             </w:rPr>
           </w:pPr>
-          <w:hyperlink w:anchor="_Toc85647535" w:history="1">
+          <w:hyperlink w:anchor="_Toc88569302" w:history="1">
             <w:r>
               <w:rPr>
                 <w:rStyle w:val="a4"/>
-                <w:rFonts w:eastAsia="Arial Unicode MS" w:cs="Arial Unicode MS"/>
+                <w:rFonts w:ascii="XO Oriel" w:eastAsia="Arial Unicode MS" w:hAnsi="XO Oriel" w:cs="Arial Unicode MS"/>
                 <w:noProof/>
               </w:rPr>
               <w:t>Программная архитектура реализации варианта использования</w:t>
             </w:r>
             <w:r>
               <w:rPr>
+                <w:rFonts w:ascii="XO Oriel" w:hAnsi="XO Oriel"/>
                 <w:noProof/>
                 <w:webHidden/>
               </w:rPr>
@@ -3246,6 +2866,7 @@
             </w:r>
             <w:r>
               <w:rPr>
+                <w:rFonts w:ascii="XO Oriel" w:hAnsi="XO Oriel"/>
                 <w:noProof/>
                 <w:webHidden/>
               </w:rPr>
@@ -3253,19 +2874,22 @@
             </w:r>
             <w:r>
               <w:rPr>
-                <w:noProof/>
-                <w:webHidden/>
-              </w:rPr>
-              <w:instrText xml:space="preserve"> PAGEREF _Toc85647535 \h </w:instrText>
-            </w:r>
-            <w:r>
-              <w:rPr>
-                <w:noProof/>
-                <w:webHidden/>
-              </w:rPr>
-            </w:r>
-            <w:r>
-              <w:rPr>
+                <w:rFonts w:ascii="XO Oriel" w:hAnsi="XO Oriel"/>
+                <w:noProof/>
+                <w:webHidden/>
+              </w:rPr>
+              <w:instrText xml:space="preserve"> PAGEREF _Toc88569302 \h </w:instrText>
+            </w:r>
+            <w:r>
+              <w:rPr>
+                <w:rFonts w:ascii="XO Oriel" w:hAnsi="XO Oriel"/>
+                <w:noProof/>
+                <w:webHidden/>
+              </w:rPr>
+            </w:r>
+            <w:r>
+              <w:rPr>
+                <w:rFonts w:ascii="XO Oriel" w:hAnsi="XO Oriel"/>
                 <w:noProof/>
                 <w:webHidden/>
               </w:rPr>
@@ -3273,13 +2897,15 @@
             </w:r>
             <w:r>
               <w:rPr>
-                <w:noProof/>
-                <w:webHidden/>
-              </w:rPr>
-              <w:t>5</w:t>
-            </w:r>
-            <w:r>
-              <w:rPr>
+                <w:rFonts w:ascii="XO Oriel" w:hAnsi="XO Oriel"/>
+                <w:noProof/>
+                <w:webHidden/>
+              </w:rPr>
+              <w:t>7</w:t>
+            </w:r>
+            <w:r>
+              <w:rPr>
+                <w:rFonts w:ascii="XO Oriel" w:hAnsi="XO Oriel"/>
                 <w:noProof/>
                 <w:webHidden/>
               </w:rPr>
@@ -3291,23 +2917,24 @@
           <w:pPr>
             <w:pStyle w:val="1"/>
             <w:rPr>
-              <w:rFonts w:asciiTheme="minorHAnsi" w:eastAsiaTheme="minorEastAsia" w:hAnsiTheme="minorHAnsi" w:cstheme="minorBidi"/>
+              <w:rFonts w:ascii="XO Oriel" w:eastAsiaTheme="minorEastAsia" w:hAnsi="XO Oriel" w:cstheme="minorBidi"/>
               <w:noProof/>
               <w:sz w:val="22"/>
               <w:lang w:eastAsia="ru-RU"/>
             </w:rPr>
           </w:pPr>
-          <w:hyperlink w:anchor="_Toc85647536" w:history="1">
+          <w:hyperlink w:anchor="_Toc88569303" w:history="1">
             <w:r>
               <w:rPr>
                 <w:rStyle w:val="a4"/>
-                <w:rFonts w:eastAsia="Arial Unicode MS"/>
+                <w:rFonts w:ascii="XO Oriel" w:eastAsia="Arial Unicode MS" w:hAnsi="XO Oriel"/>
                 <w:noProof/>
               </w:rPr>
               <w:t>Вариант использования “Работа с запросами”</w:t>
             </w:r>
             <w:r>
               <w:rPr>
+                <w:rFonts w:ascii="XO Oriel" w:hAnsi="XO Oriel"/>
                 <w:noProof/>
                 <w:webHidden/>
               </w:rPr>
@@ -3315,6 +2942,7 @@
             </w:r>
             <w:r>
               <w:rPr>
+                <w:rFonts w:ascii="XO Oriel" w:hAnsi="XO Oriel"/>
                 <w:noProof/>
                 <w:webHidden/>
               </w:rPr>
@@ -3322,19 +2950,22 @@
             </w:r>
             <w:r>
               <w:rPr>
-                <w:noProof/>
-                <w:webHidden/>
-              </w:rPr>
-              <w:instrText xml:space="preserve"> PAGEREF _Toc85647536 \h </w:instrText>
-            </w:r>
-            <w:r>
-              <w:rPr>
-                <w:noProof/>
-                <w:webHidden/>
-              </w:rPr>
-            </w:r>
-            <w:r>
-              <w:rPr>
+                <w:rFonts w:ascii="XO Oriel" w:hAnsi="XO Oriel"/>
+                <w:noProof/>
+                <w:webHidden/>
+              </w:rPr>
+              <w:instrText xml:space="preserve"> PAGEREF _Toc88569303 \h </w:instrText>
+            </w:r>
+            <w:r>
+              <w:rPr>
+                <w:rFonts w:ascii="XO Oriel" w:hAnsi="XO Oriel"/>
+                <w:noProof/>
+                <w:webHidden/>
+              </w:rPr>
+            </w:r>
+            <w:r>
+              <w:rPr>
+                <w:rFonts w:ascii="XO Oriel" w:hAnsi="XO Oriel"/>
                 <w:noProof/>
                 <w:webHidden/>
               </w:rPr>
@@ -3342,13 +2973,15 @@
             </w:r>
             <w:r>
               <w:rPr>
-                <w:noProof/>
-                <w:webHidden/>
-              </w:rPr>
-              <w:t>5</w:t>
-            </w:r>
-            <w:r>
-              <w:rPr>
+                <w:rFonts w:ascii="XO Oriel" w:hAnsi="XO Oriel"/>
+                <w:noProof/>
+                <w:webHidden/>
+              </w:rPr>
+              <w:t>8</w:t>
+            </w:r>
+            <w:r>
+              <w:rPr>
+                <w:rFonts w:ascii="XO Oriel" w:hAnsi="XO Oriel"/>
                 <w:noProof/>
                 <w:webHidden/>
               </w:rPr>
@@ -3363,22 +2996,23 @@
               <w:tab w:val="right" w:leader="dot" w:pos="9627"/>
             </w:tabs>
             <w:rPr>
-              <w:rFonts w:asciiTheme="minorHAnsi" w:eastAsiaTheme="minorEastAsia" w:hAnsiTheme="minorHAnsi" w:cstheme="minorBidi"/>
+              <w:rFonts w:ascii="XO Oriel" w:eastAsiaTheme="minorEastAsia" w:hAnsi="XO Oriel" w:cstheme="minorBidi"/>
               <w:noProof/>
               <w:lang w:eastAsia="ru-RU"/>
             </w:rPr>
           </w:pPr>
-          <w:hyperlink w:anchor="_Toc85647537" w:history="1">
+          <w:hyperlink w:anchor="_Toc88569304" w:history="1">
             <w:r>
               <w:rPr>
                 <w:rStyle w:val="a4"/>
-                <w:rFonts w:eastAsia="Arial Unicode MS" w:cs="Arial Unicode MS"/>
+                <w:rFonts w:ascii="XO Oriel" w:eastAsia="Arial Unicode MS" w:hAnsi="XO Oriel" w:cs="Arial Unicode MS"/>
                 <w:noProof/>
               </w:rPr>
               <w:t>Сценарий</w:t>
             </w:r>
             <w:r>
               <w:rPr>
+                <w:rFonts w:ascii="XO Oriel" w:hAnsi="XO Oriel"/>
                 <w:noProof/>
                 <w:webHidden/>
               </w:rPr>
@@ -3386,6 +3020,7 @@
             </w:r>
             <w:r>
               <w:rPr>
+                <w:rFonts w:ascii="XO Oriel" w:hAnsi="XO Oriel"/>
                 <w:noProof/>
                 <w:webHidden/>
               </w:rPr>
@@ -3393,19 +3028,22 @@
             </w:r>
             <w:r>
               <w:rPr>
-                <w:noProof/>
-                <w:webHidden/>
-              </w:rPr>
-              <w:instrText xml:space="preserve"> PAGEREF _Toc85647537 \h </w:instrText>
-            </w:r>
-            <w:r>
-              <w:rPr>
-                <w:noProof/>
-                <w:webHidden/>
-              </w:rPr>
-            </w:r>
-            <w:r>
-              <w:rPr>
+                <w:rFonts w:ascii="XO Oriel" w:hAnsi="XO Oriel"/>
+                <w:noProof/>
+                <w:webHidden/>
+              </w:rPr>
+              <w:instrText xml:space="preserve"> PAGEREF _Toc88569304 \h </w:instrText>
+            </w:r>
+            <w:r>
+              <w:rPr>
+                <w:rFonts w:ascii="XO Oriel" w:hAnsi="XO Oriel"/>
+                <w:noProof/>
+                <w:webHidden/>
+              </w:rPr>
+            </w:r>
+            <w:r>
+              <w:rPr>
+                <w:rFonts w:ascii="XO Oriel" w:hAnsi="XO Oriel"/>
                 <w:noProof/>
                 <w:webHidden/>
               </w:rPr>
@@ -3413,13 +3051,15 @@
             </w:r>
             <w:r>
               <w:rPr>
-                <w:noProof/>
-                <w:webHidden/>
-              </w:rPr>
-              <w:t>5</w:t>
-            </w:r>
-            <w:r>
-              <w:rPr>
+                <w:rFonts w:ascii="XO Oriel" w:hAnsi="XO Oriel"/>
+                <w:noProof/>
+                <w:webHidden/>
+              </w:rPr>
+              <w:t>8</w:t>
+            </w:r>
+            <w:r>
+              <w:rPr>
+                <w:rFonts w:ascii="XO Oriel" w:hAnsi="XO Oriel"/>
                 <w:noProof/>
                 <w:webHidden/>
               </w:rPr>
@@ -3434,16 +3074,16 @@
               <w:tab w:val="right" w:leader="dot" w:pos="9627"/>
             </w:tabs>
             <w:rPr>
-              <w:rFonts w:asciiTheme="minorHAnsi" w:eastAsiaTheme="minorEastAsia" w:hAnsiTheme="minorHAnsi" w:cstheme="minorBidi"/>
+              <w:rFonts w:ascii="XO Oriel" w:eastAsiaTheme="minorEastAsia" w:hAnsi="XO Oriel" w:cstheme="minorBidi"/>
               <w:noProof/>
               <w:lang w:eastAsia="ru-RU"/>
             </w:rPr>
           </w:pPr>
-          <w:hyperlink w:anchor="_Toc85647538" w:history="1">
+          <w:hyperlink w:anchor="_Toc88569305" w:history="1">
             <w:r>
               <w:rPr>
                 <w:rStyle w:val="a4"/>
-                <w:rFonts w:eastAsia="Arial Unicode MS" w:cs="Arial Unicode MS"/>
+                <w:rFonts w:ascii="XO Oriel" w:eastAsia="Arial Unicode MS" w:hAnsi="XO Oriel" w:cs="Arial Unicode MS"/>
                 <w:noProof/>
                 <w:lang w:val="en-US"/>
               </w:rPr>
@@ -3452,13 +3092,14 @@
             <w:r>
               <w:rPr>
                 <w:rStyle w:val="a4"/>
-                <w:rFonts w:eastAsia="Arial Unicode MS" w:cs="Arial Unicode MS"/>
+                <w:rFonts w:ascii="XO Oriel" w:eastAsia="Arial Unicode MS" w:hAnsi="XO Oriel" w:cs="Arial Unicode MS"/>
                 <w:noProof/>
               </w:rPr>
               <w:t xml:space="preserve"> диаграмма</w:t>
             </w:r>
             <w:r>
               <w:rPr>
+                <w:rFonts w:ascii="XO Oriel" w:hAnsi="XO Oriel"/>
                 <w:noProof/>
                 <w:webHidden/>
               </w:rPr>
@@ -3466,6 +3107,7 @@
             </w:r>
             <w:r>
               <w:rPr>
+                <w:rFonts w:ascii="XO Oriel" w:hAnsi="XO Oriel"/>
                 <w:noProof/>
                 <w:webHidden/>
               </w:rPr>
@@ -3473,19 +3115,22 @@
             </w:r>
             <w:r>
               <w:rPr>
-                <w:noProof/>
-                <w:webHidden/>
-              </w:rPr>
-              <w:instrText xml:space="preserve"> PAGEREF _Toc85647538 \h </w:instrText>
-            </w:r>
-            <w:r>
-              <w:rPr>
-                <w:noProof/>
-                <w:webHidden/>
-              </w:rPr>
-            </w:r>
-            <w:r>
-              <w:rPr>
+                <w:rFonts w:ascii="XO Oriel" w:hAnsi="XO Oriel"/>
+                <w:noProof/>
+                <w:webHidden/>
+              </w:rPr>
+              <w:instrText xml:space="preserve"> PAGEREF _Toc88569305 \h </w:instrText>
+            </w:r>
+            <w:r>
+              <w:rPr>
+                <w:rFonts w:ascii="XO Oriel" w:hAnsi="XO Oriel"/>
+                <w:noProof/>
+                <w:webHidden/>
+              </w:rPr>
+            </w:r>
+            <w:r>
+              <w:rPr>
+                <w:rFonts w:ascii="XO Oriel" w:hAnsi="XO Oriel"/>
                 <w:noProof/>
                 <w:webHidden/>
               </w:rPr>
@@ -3493,13 +3138,15 @@
             </w:r>
             <w:r>
               <w:rPr>
-                <w:noProof/>
-                <w:webHidden/>
-              </w:rPr>
-              <w:t>6</w:t>
-            </w:r>
-            <w:r>
-              <w:rPr>
+                <w:rFonts w:ascii="XO Oriel" w:hAnsi="XO Oriel"/>
+                <w:noProof/>
+                <w:webHidden/>
+              </w:rPr>
+              <w:t>8</w:t>
+            </w:r>
+            <w:r>
+              <w:rPr>
+                <w:rFonts w:ascii="XO Oriel" w:hAnsi="XO Oriel"/>
                 <w:noProof/>
                 <w:webHidden/>
               </w:rPr>
@@ -3514,22 +3161,23 @@
               <w:tab w:val="right" w:leader="dot" w:pos="9627"/>
             </w:tabs>
             <w:rPr>
-              <w:rFonts w:asciiTheme="minorHAnsi" w:eastAsiaTheme="minorEastAsia" w:hAnsiTheme="minorHAnsi" w:cstheme="minorBidi"/>
+              <w:rFonts w:ascii="XO Oriel" w:eastAsiaTheme="minorEastAsia" w:hAnsi="XO Oriel" w:cstheme="minorBidi"/>
               <w:noProof/>
               <w:lang w:eastAsia="ru-RU"/>
             </w:rPr>
           </w:pPr>
-          <w:hyperlink w:anchor="_Toc85647539" w:history="1">
+          <w:hyperlink w:anchor="_Toc88569306" w:history="1">
             <w:r>
               <w:rPr>
                 <w:rStyle w:val="a4"/>
-                <w:rFonts w:eastAsia="Arial Unicode MS" w:cs="Arial Unicode MS"/>
+                <w:rFonts w:ascii="XO Oriel" w:eastAsia="Arial Unicode MS" w:hAnsi="XO Oriel" w:cs="Arial Unicode MS"/>
                 <w:noProof/>
               </w:rPr>
               <w:t>Требования к шаблонам</w:t>
             </w:r>
             <w:r>
               <w:rPr>
+                <w:rFonts w:ascii="XO Oriel" w:hAnsi="XO Oriel"/>
                 <w:noProof/>
                 <w:webHidden/>
               </w:rPr>
@@ -3537,6 +3185,7 @@
             </w:r>
             <w:r>
               <w:rPr>
+                <w:rFonts w:ascii="XO Oriel" w:hAnsi="XO Oriel"/>
                 <w:noProof/>
                 <w:webHidden/>
               </w:rPr>
@@ -3544,19 +3193,22 @@
             </w:r>
             <w:r>
               <w:rPr>
-                <w:noProof/>
-                <w:webHidden/>
-              </w:rPr>
-              <w:instrText xml:space="preserve"> PAGEREF _Toc85647539 \h </w:instrText>
-            </w:r>
-            <w:r>
-              <w:rPr>
-                <w:noProof/>
-                <w:webHidden/>
-              </w:rPr>
-            </w:r>
-            <w:r>
-              <w:rPr>
+                <w:rFonts w:ascii="XO Oriel" w:hAnsi="XO Oriel"/>
+                <w:noProof/>
+                <w:webHidden/>
+              </w:rPr>
+              <w:instrText xml:space="preserve"> PAGEREF _Toc88569306 \h </w:instrText>
+            </w:r>
+            <w:r>
+              <w:rPr>
+                <w:rFonts w:ascii="XO Oriel" w:hAnsi="XO Oriel"/>
+                <w:noProof/>
+                <w:webHidden/>
+              </w:rPr>
+            </w:r>
+            <w:r>
+              <w:rPr>
+                <w:rFonts w:ascii="XO Oriel" w:hAnsi="XO Oriel"/>
                 <w:noProof/>
                 <w:webHidden/>
               </w:rPr>
@@ -3564,13 +3216,15 @@
             </w:r>
             <w:r>
               <w:rPr>
-                <w:noProof/>
-                <w:webHidden/>
-              </w:rPr>
-              <w:t>6</w:t>
-            </w:r>
-            <w:r>
-              <w:rPr>
+                <w:rFonts w:ascii="XO Oriel" w:hAnsi="XO Oriel"/>
+                <w:noProof/>
+                <w:webHidden/>
+              </w:rPr>
+              <w:t>8</w:t>
+            </w:r>
+            <w:r>
+              <w:rPr>
+                <w:rFonts w:ascii="XO Oriel" w:hAnsi="XO Oriel"/>
                 <w:noProof/>
                 <w:webHidden/>
               </w:rPr>
@@ -3585,22 +3239,23 @@
               <w:tab w:val="right" w:leader="dot" w:pos="9627"/>
             </w:tabs>
             <w:rPr>
-              <w:rFonts w:asciiTheme="minorHAnsi" w:eastAsiaTheme="minorEastAsia" w:hAnsiTheme="minorHAnsi" w:cstheme="minorBidi"/>
+              <w:rFonts w:ascii="XO Oriel" w:eastAsiaTheme="minorEastAsia" w:hAnsi="XO Oriel" w:cstheme="minorBidi"/>
               <w:noProof/>
               <w:lang w:eastAsia="ru-RU"/>
             </w:rPr>
           </w:pPr>
-          <w:hyperlink w:anchor="_Toc85647540" w:history="1">
+          <w:hyperlink w:anchor="_Toc88569307" w:history="1">
             <w:r>
               <w:rPr>
                 <w:rStyle w:val="a4"/>
-                <w:rFonts w:eastAsia="Arial Unicode MS" w:cs="Arial Unicode MS"/>
+                <w:rFonts w:ascii="XO Oriel" w:eastAsia="Arial Unicode MS" w:hAnsi="XO Oriel" w:cs="Arial Unicode MS"/>
                 <w:noProof/>
               </w:rPr>
               <w:t>Программная архитектура реализации варианта использования</w:t>
             </w:r>
             <w:r>
               <w:rPr>
+                <w:rFonts w:ascii="XO Oriel" w:hAnsi="XO Oriel"/>
                 <w:noProof/>
                 <w:webHidden/>
               </w:rPr>
@@ -3608,6 +3263,7 @@
             </w:r>
             <w:r>
               <w:rPr>
+                <w:rFonts w:ascii="XO Oriel" w:hAnsi="XO Oriel"/>
                 <w:noProof/>
                 <w:webHidden/>
               </w:rPr>
@@ -3615,19 +3271,22 @@
             </w:r>
             <w:r>
               <w:rPr>
-                <w:noProof/>
-                <w:webHidden/>
-              </w:rPr>
-              <w:instrText xml:space="preserve"> PAGEREF _Toc85647540 \h </w:instrText>
-            </w:r>
-            <w:r>
-              <w:rPr>
-                <w:noProof/>
-                <w:webHidden/>
-              </w:rPr>
-            </w:r>
-            <w:r>
-              <w:rPr>
+                <w:rFonts w:ascii="XO Oriel" w:hAnsi="XO Oriel"/>
+                <w:noProof/>
+                <w:webHidden/>
+              </w:rPr>
+              <w:instrText xml:space="preserve"> PAGEREF _Toc88569307 \h </w:instrText>
+            </w:r>
+            <w:r>
+              <w:rPr>
+                <w:rFonts w:ascii="XO Oriel" w:hAnsi="XO Oriel"/>
+                <w:noProof/>
+                <w:webHidden/>
+              </w:rPr>
+            </w:r>
+            <w:r>
+              <w:rPr>
+                <w:rFonts w:ascii="XO Oriel" w:hAnsi="XO Oriel"/>
                 <w:noProof/>
                 <w:webHidden/>
               </w:rPr>
@@ -3635,13 +3294,15 @@
             </w:r>
             <w:r>
               <w:rPr>
-                <w:noProof/>
-                <w:webHidden/>
-              </w:rPr>
-              <w:t>7</w:t>
-            </w:r>
-            <w:r>
-              <w:rPr>
+                <w:rFonts w:ascii="XO Oriel" w:hAnsi="XO Oriel"/>
+                <w:noProof/>
+                <w:webHidden/>
+              </w:rPr>
+              <w:t>9</w:t>
+            </w:r>
+            <w:r>
+              <w:rPr>
+                <w:rFonts w:ascii="XO Oriel" w:hAnsi="XO Oriel"/>
                 <w:noProof/>
                 <w:webHidden/>
               </w:rPr>
@@ -3653,23 +3314,24 @@
           <w:pPr>
             <w:pStyle w:val="1"/>
             <w:rPr>
-              <w:rFonts w:asciiTheme="minorHAnsi" w:eastAsiaTheme="minorEastAsia" w:hAnsiTheme="minorHAnsi" w:cstheme="minorBidi"/>
+              <w:rFonts w:ascii="XO Oriel" w:eastAsiaTheme="minorEastAsia" w:hAnsi="XO Oriel" w:cstheme="minorBidi"/>
               <w:noProof/>
               <w:sz w:val="22"/>
               <w:lang w:eastAsia="ru-RU"/>
             </w:rPr>
           </w:pPr>
-          <w:hyperlink w:anchor="_Toc85647541" w:history="1">
+          <w:hyperlink w:anchor="_Toc88569308" w:history="1">
             <w:r>
               <w:rPr>
                 <w:rStyle w:val="a4"/>
-                <w:rFonts w:eastAsia="Arial Unicode MS"/>
+                <w:rFonts w:ascii="XO Oriel" w:eastAsia="Arial Unicode MS" w:hAnsi="XO Oriel"/>
                 <w:noProof/>
               </w:rPr>
               <w:t>Вариант использования “Запросы”</w:t>
             </w:r>
             <w:r>
               <w:rPr>
+                <w:rFonts w:ascii="XO Oriel" w:hAnsi="XO Oriel"/>
                 <w:noProof/>
                 <w:webHidden/>
               </w:rPr>
@@ -3677,6 +3339,7 @@
             </w:r>
             <w:r>
               <w:rPr>
+                <w:rFonts w:ascii="XO Oriel" w:hAnsi="XO Oriel"/>
                 <w:noProof/>
                 <w:webHidden/>
               </w:rPr>
@@ -3684,19 +3347,22 @@
             </w:r>
             <w:r>
               <w:rPr>
-                <w:noProof/>
-                <w:webHidden/>
-              </w:rPr>
-              <w:instrText xml:space="preserve"> PAGEREF _Toc85647541 \h </w:instrText>
-            </w:r>
-            <w:r>
-              <w:rPr>
-                <w:noProof/>
-                <w:webHidden/>
-              </w:rPr>
-            </w:r>
-            <w:r>
-              <w:rPr>
+                <w:rFonts w:ascii="XO Oriel" w:hAnsi="XO Oriel"/>
+                <w:noProof/>
+                <w:webHidden/>
+              </w:rPr>
+              <w:instrText xml:space="preserve"> PAGEREF _Toc88569308 \h </w:instrText>
+            </w:r>
+            <w:r>
+              <w:rPr>
+                <w:rFonts w:ascii="XO Oriel" w:hAnsi="XO Oriel"/>
+                <w:noProof/>
+                <w:webHidden/>
+              </w:rPr>
+            </w:r>
+            <w:r>
+              <w:rPr>
+                <w:rFonts w:ascii="XO Oriel" w:hAnsi="XO Oriel"/>
                 <w:noProof/>
                 <w:webHidden/>
               </w:rPr>
@@ -3704,13 +3370,15 @@
             </w:r>
             <w:r>
               <w:rPr>
-                <w:noProof/>
-                <w:webHidden/>
-              </w:rPr>
-              <w:t>7</w:t>
-            </w:r>
-            <w:r>
-              <w:rPr>
+                <w:rFonts w:ascii="XO Oriel" w:hAnsi="XO Oriel"/>
+                <w:noProof/>
+                <w:webHidden/>
+              </w:rPr>
+              <w:t>10</w:t>
+            </w:r>
+            <w:r>
+              <w:rPr>
+                <w:rFonts w:ascii="XO Oriel" w:hAnsi="XO Oriel"/>
                 <w:noProof/>
                 <w:webHidden/>
               </w:rPr>
@@ -3725,22 +3393,23 @@
               <w:tab w:val="right" w:leader="dot" w:pos="9627"/>
             </w:tabs>
             <w:rPr>
-              <w:rFonts w:asciiTheme="minorHAnsi" w:eastAsiaTheme="minorEastAsia" w:hAnsiTheme="minorHAnsi" w:cstheme="minorBidi"/>
+              <w:rFonts w:ascii="XO Oriel" w:eastAsiaTheme="minorEastAsia" w:hAnsi="XO Oriel" w:cstheme="minorBidi"/>
               <w:noProof/>
               <w:lang w:eastAsia="ru-RU"/>
             </w:rPr>
           </w:pPr>
-          <w:hyperlink w:anchor="_Toc85647542" w:history="1">
+          <w:hyperlink w:anchor="_Toc88569309" w:history="1">
             <w:r>
               <w:rPr>
                 <w:rStyle w:val="a4"/>
-                <w:rFonts w:eastAsia="Arial Unicode MS" w:cs="Arial Unicode MS"/>
+                <w:rFonts w:ascii="XO Oriel" w:eastAsia="Arial Unicode MS" w:hAnsi="XO Oriel" w:cs="Arial Unicode MS"/>
                 <w:noProof/>
               </w:rPr>
               <w:t>Сценарий</w:t>
             </w:r>
             <w:r>
               <w:rPr>
+                <w:rFonts w:ascii="XO Oriel" w:hAnsi="XO Oriel"/>
                 <w:noProof/>
                 <w:webHidden/>
               </w:rPr>
@@ -3748,6 +3417,7 @@
             </w:r>
             <w:r>
               <w:rPr>
+                <w:rFonts w:ascii="XO Oriel" w:hAnsi="XO Oriel"/>
                 <w:noProof/>
                 <w:webHidden/>
               </w:rPr>
@@ -3755,19 +3425,22 @@
             </w:r>
             <w:r>
               <w:rPr>
-                <w:noProof/>
-                <w:webHidden/>
-              </w:rPr>
-              <w:instrText xml:space="preserve"> PAGEREF _Toc85647542 \h </w:instrText>
-            </w:r>
-            <w:r>
-              <w:rPr>
-                <w:noProof/>
-                <w:webHidden/>
-              </w:rPr>
-            </w:r>
-            <w:r>
-              <w:rPr>
+                <w:rFonts w:ascii="XO Oriel" w:hAnsi="XO Oriel"/>
+                <w:noProof/>
+                <w:webHidden/>
+              </w:rPr>
+              <w:instrText xml:space="preserve"> PAGEREF _Toc88569309 \h </w:instrText>
+            </w:r>
+            <w:r>
+              <w:rPr>
+                <w:rFonts w:ascii="XO Oriel" w:hAnsi="XO Oriel"/>
+                <w:noProof/>
+                <w:webHidden/>
+              </w:rPr>
+            </w:r>
+            <w:r>
+              <w:rPr>
+                <w:rFonts w:ascii="XO Oriel" w:hAnsi="XO Oriel"/>
                 <w:noProof/>
                 <w:webHidden/>
               </w:rPr>
@@ -3775,13 +3448,15 @@
             </w:r>
             <w:r>
               <w:rPr>
-                <w:noProof/>
-                <w:webHidden/>
-              </w:rPr>
-              <w:t>7</w:t>
-            </w:r>
-            <w:r>
-              <w:rPr>
+                <w:rFonts w:ascii="XO Oriel" w:hAnsi="XO Oriel"/>
+                <w:noProof/>
+                <w:webHidden/>
+              </w:rPr>
+              <w:t>10</w:t>
+            </w:r>
+            <w:r>
+              <w:rPr>
+                <w:rFonts w:ascii="XO Oriel" w:hAnsi="XO Oriel"/>
                 <w:noProof/>
                 <w:webHidden/>
               </w:rPr>
@@ -3796,16 +3471,16 @@
               <w:tab w:val="right" w:leader="dot" w:pos="9627"/>
             </w:tabs>
             <w:rPr>
-              <w:rFonts w:asciiTheme="minorHAnsi" w:eastAsiaTheme="minorEastAsia" w:hAnsiTheme="minorHAnsi" w:cstheme="minorBidi"/>
+              <w:rFonts w:ascii="XO Oriel" w:eastAsiaTheme="minorEastAsia" w:hAnsi="XO Oriel" w:cstheme="minorBidi"/>
               <w:noProof/>
               <w:lang w:eastAsia="ru-RU"/>
             </w:rPr>
           </w:pPr>
-          <w:hyperlink w:anchor="_Toc85647543" w:history="1">
+          <w:hyperlink w:anchor="_Toc88569310" w:history="1">
             <w:r>
               <w:rPr>
                 <w:rStyle w:val="a4"/>
-                <w:rFonts w:eastAsia="Arial Unicode MS" w:cs="Arial Unicode MS"/>
+                <w:rFonts w:ascii="XO Oriel" w:eastAsia="Arial Unicode MS" w:hAnsi="XO Oriel" w:cs="Arial Unicode MS"/>
                 <w:noProof/>
                 <w:lang w:val="en-US"/>
               </w:rPr>
@@ -3814,13 +3489,14 @@
             <w:r>
               <w:rPr>
                 <w:rStyle w:val="a4"/>
-                <w:rFonts w:eastAsia="Arial Unicode MS" w:cs="Arial Unicode MS"/>
+                <w:rFonts w:ascii="XO Oriel" w:eastAsia="Arial Unicode MS" w:hAnsi="XO Oriel" w:cs="Arial Unicode MS"/>
                 <w:noProof/>
               </w:rPr>
               <w:t xml:space="preserve"> диаграмма</w:t>
             </w:r>
             <w:r>
               <w:rPr>
+                <w:rFonts w:ascii="XO Oriel" w:hAnsi="XO Oriel"/>
                 <w:noProof/>
                 <w:webHidden/>
               </w:rPr>
@@ -3828,6 +3504,7 @@
             </w:r>
             <w:r>
               <w:rPr>
+                <w:rFonts w:ascii="XO Oriel" w:hAnsi="XO Oriel"/>
                 <w:noProof/>
                 <w:webHidden/>
               </w:rPr>
@@ -3835,19 +3512,22 @@
             </w:r>
             <w:r>
               <w:rPr>
-                <w:noProof/>
-                <w:webHidden/>
-              </w:rPr>
-              <w:instrText xml:space="preserve"> PAGEREF _Toc85647543 \h </w:instrText>
-            </w:r>
-            <w:r>
-              <w:rPr>
-                <w:noProof/>
-                <w:webHidden/>
-              </w:rPr>
-            </w:r>
-            <w:r>
-              <w:rPr>
+                <w:rFonts w:ascii="XO Oriel" w:hAnsi="XO Oriel"/>
+                <w:noProof/>
+                <w:webHidden/>
+              </w:rPr>
+              <w:instrText xml:space="preserve"> PAGEREF _Toc88569310 \h </w:instrText>
+            </w:r>
+            <w:r>
+              <w:rPr>
+                <w:rFonts w:ascii="XO Oriel" w:hAnsi="XO Oriel"/>
+                <w:noProof/>
+                <w:webHidden/>
+              </w:rPr>
+            </w:r>
+            <w:r>
+              <w:rPr>
+                <w:rFonts w:ascii="XO Oriel" w:hAnsi="XO Oriel"/>
                 <w:noProof/>
                 <w:webHidden/>
               </w:rPr>
@@ -3855,13 +3535,15 @@
             </w:r>
             <w:r>
               <w:rPr>
-                <w:noProof/>
-                <w:webHidden/>
-              </w:rPr>
-              <w:t>7</w:t>
-            </w:r>
-            <w:r>
-              <w:rPr>
+                <w:rFonts w:ascii="XO Oriel" w:hAnsi="XO Oriel"/>
+                <w:noProof/>
+                <w:webHidden/>
+              </w:rPr>
+              <w:t>10</w:t>
+            </w:r>
+            <w:r>
+              <w:rPr>
+                <w:rFonts w:ascii="XO Oriel" w:hAnsi="XO Oriel"/>
                 <w:noProof/>
                 <w:webHidden/>
               </w:rPr>
@@ -3876,22 +3558,23 @@
               <w:tab w:val="right" w:leader="dot" w:pos="9627"/>
             </w:tabs>
             <w:rPr>
-              <w:rFonts w:asciiTheme="minorHAnsi" w:eastAsiaTheme="minorEastAsia" w:hAnsiTheme="minorHAnsi" w:cstheme="minorBidi"/>
+              <w:rFonts w:ascii="XO Oriel" w:eastAsiaTheme="minorEastAsia" w:hAnsi="XO Oriel" w:cstheme="minorBidi"/>
               <w:noProof/>
               <w:lang w:eastAsia="ru-RU"/>
             </w:rPr>
           </w:pPr>
-          <w:hyperlink w:anchor="_Toc85647544" w:history="1">
+          <w:hyperlink w:anchor="_Toc88569311" w:history="1">
             <w:r>
               <w:rPr>
                 <w:rStyle w:val="a4"/>
-                <w:rFonts w:eastAsia="Arial Unicode MS" w:cs="Arial Unicode MS"/>
+                <w:rFonts w:ascii="XO Oriel" w:eastAsia="Arial Unicode MS" w:hAnsi="XO Oriel" w:cs="Arial Unicode MS"/>
                 <w:noProof/>
               </w:rPr>
               <w:t>Требования к шаблонам</w:t>
             </w:r>
             <w:r>
               <w:rPr>
+                <w:rFonts w:ascii="XO Oriel" w:hAnsi="XO Oriel"/>
                 <w:noProof/>
                 <w:webHidden/>
               </w:rPr>
@@ -3899,6 +3582,7 @@
             </w:r>
             <w:r>
               <w:rPr>
+                <w:rFonts w:ascii="XO Oriel" w:hAnsi="XO Oriel"/>
                 <w:noProof/>
                 <w:webHidden/>
               </w:rPr>
@@ -3906,19 +3590,22 @@
             </w:r>
             <w:r>
               <w:rPr>
-                <w:noProof/>
-                <w:webHidden/>
-              </w:rPr>
-              <w:instrText xml:space="preserve"> PAGEREF _Toc85647544 \h </w:instrText>
-            </w:r>
-            <w:r>
-              <w:rPr>
-                <w:noProof/>
-                <w:webHidden/>
-              </w:rPr>
-            </w:r>
-            <w:r>
-              <w:rPr>
+                <w:rFonts w:ascii="XO Oriel" w:hAnsi="XO Oriel"/>
+                <w:noProof/>
+                <w:webHidden/>
+              </w:rPr>
+              <w:instrText xml:space="preserve"> PAGEREF _Toc88569311 \h </w:instrText>
+            </w:r>
+            <w:r>
+              <w:rPr>
+                <w:rFonts w:ascii="XO Oriel" w:hAnsi="XO Oriel"/>
+                <w:noProof/>
+                <w:webHidden/>
+              </w:rPr>
+            </w:r>
+            <w:r>
+              <w:rPr>
+                <w:rFonts w:ascii="XO Oriel" w:hAnsi="XO Oriel"/>
                 <w:noProof/>
                 <w:webHidden/>
               </w:rPr>
@@ -3926,13 +3613,15 @@
             </w:r>
             <w:r>
               <w:rPr>
-                <w:noProof/>
-                <w:webHidden/>
-              </w:rPr>
-              <w:t>8</w:t>
-            </w:r>
-            <w:r>
-              <w:rPr>
+                <w:rFonts w:ascii="XO Oriel" w:hAnsi="XO Oriel"/>
+                <w:noProof/>
+                <w:webHidden/>
+              </w:rPr>
+              <w:t>10</w:t>
+            </w:r>
+            <w:r>
+              <w:rPr>
+                <w:rFonts w:ascii="XO Oriel" w:hAnsi="XO Oriel"/>
                 <w:noProof/>
                 <w:webHidden/>
               </w:rPr>
@@ -3947,22 +3636,23 @@
               <w:tab w:val="right" w:leader="dot" w:pos="9627"/>
             </w:tabs>
             <w:rPr>
-              <w:rFonts w:asciiTheme="minorHAnsi" w:eastAsiaTheme="minorEastAsia" w:hAnsiTheme="minorHAnsi" w:cstheme="minorBidi"/>
+              <w:rFonts w:ascii="XO Oriel" w:eastAsiaTheme="minorEastAsia" w:hAnsi="XO Oriel" w:cstheme="minorBidi"/>
               <w:noProof/>
               <w:lang w:eastAsia="ru-RU"/>
             </w:rPr>
           </w:pPr>
-          <w:hyperlink w:anchor="_Toc85647545" w:history="1">
+          <w:hyperlink w:anchor="_Toc88569312" w:history="1">
             <w:r>
               <w:rPr>
                 <w:rStyle w:val="a4"/>
-                <w:rFonts w:eastAsia="Arial Unicode MS" w:cs="Arial Unicode MS"/>
+                <w:rFonts w:ascii="XO Oriel" w:eastAsia="Arial Unicode MS" w:hAnsi="XO Oriel" w:cs="Arial Unicode MS"/>
                 <w:noProof/>
               </w:rPr>
               <w:t>Программная архитектура реализации варианта использования</w:t>
             </w:r>
             <w:r>
               <w:rPr>
+                <w:rFonts w:ascii="XO Oriel" w:hAnsi="XO Oriel"/>
                 <w:noProof/>
                 <w:webHidden/>
               </w:rPr>
@@ -3970,6 +3660,7 @@
             </w:r>
             <w:r>
               <w:rPr>
+                <w:rFonts w:ascii="XO Oriel" w:hAnsi="XO Oriel"/>
                 <w:noProof/>
                 <w:webHidden/>
               </w:rPr>
@@ -3977,19 +3668,22 @@
             </w:r>
             <w:r>
               <w:rPr>
-                <w:noProof/>
-                <w:webHidden/>
-              </w:rPr>
-              <w:instrText xml:space="preserve"> PAGEREF _Toc85647545 \h </w:instrText>
-            </w:r>
-            <w:r>
-              <w:rPr>
-                <w:noProof/>
-                <w:webHidden/>
-              </w:rPr>
-            </w:r>
-            <w:r>
-              <w:rPr>
+                <w:rFonts w:ascii="XO Oriel" w:hAnsi="XO Oriel"/>
+                <w:noProof/>
+                <w:webHidden/>
+              </w:rPr>
+              <w:instrText xml:space="preserve"> PAGEREF _Toc88569312 \h </w:instrText>
+            </w:r>
+            <w:r>
+              <w:rPr>
+                <w:rFonts w:ascii="XO Oriel" w:hAnsi="XO Oriel"/>
+                <w:noProof/>
+                <w:webHidden/>
+              </w:rPr>
+            </w:r>
+            <w:r>
+              <w:rPr>
+                <w:rFonts w:ascii="XO Oriel" w:hAnsi="XO Oriel"/>
                 <w:noProof/>
                 <w:webHidden/>
               </w:rPr>
@@ -3997,13 +3691,15 @@
             </w:r>
             <w:r>
               <w:rPr>
-                <w:noProof/>
-                <w:webHidden/>
-              </w:rPr>
-              <w:t>9</w:t>
-            </w:r>
-            <w:r>
-              <w:rPr>
+                <w:rFonts w:ascii="XO Oriel" w:hAnsi="XO Oriel"/>
+                <w:noProof/>
+                <w:webHidden/>
+              </w:rPr>
+              <w:t>11</w:t>
+            </w:r>
+            <w:r>
+              <w:rPr>
+                <w:rFonts w:ascii="XO Oriel" w:hAnsi="XO Oriel"/>
                 <w:noProof/>
                 <w:webHidden/>
               </w:rPr>
@@ -4018,14 +3714,15 @@
               <w:tab w:val="right" w:leader="dot" w:pos="9627"/>
             </w:tabs>
             <w:rPr>
-              <w:rFonts w:asciiTheme="minorHAnsi" w:eastAsiaTheme="minorEastAsia" w:hAnsiTheme="minorHAnsi" w:cstheme="minorBidi"/>
+              <w:rFonts w:ascii="XO Oriel" w:eastAsiaTheme="minorEastAsia" w:hAnsi="XO Oriel" w:cstheme="minorBidi"/>
               <w:noProof/>
               <w:lang w:eastAsia="ru-RU"/>
             </w:rPr>
           </w:pPr>
-          <w:hyperlink w:anchor="_Toc85647546" w:history="1">
-            <w:r>
-              <w:rPr>
+          <w:hyperlink w:anchor="_Toc88569313" w:history="1">
+            <w:r>
+              <w:rPr>
+                <w:rFonts w:ascii="XO Oriel" w:hAnsi="XO Oriel"/>
                 <w:noProof/>
                 <w:webHidden/>
               </w:rPr>
@@ -4033,6 +3730,7 @@
             </w:r>
             <w:r>
               <w:rPr>
+                <w:rFonts w:ascii="XO Oriel" w:hAnsi="XO Oriel"/>
                 <w:noProof/>
                 <w:webHidden/>
               </w:rPr>
@@ -4040,19 +3738,22 @@
             </w:r>
             <w:r>
               <w:rPr>
-                <w:noProof/>
-                <w:webHidden/>
-              </w:rPr>
-              <w:instrText xml:space="preserve"> PAGEREF _Toc85647546 \h </w:instrText>
-            </w:r>
-            <w:r>
-              <w:rPr>
-                <w:noProof/>
-                <w:webHidden/>
-              </w:rPr>
-            </w:r>
-            <w:r>
-              <w:rPr>
+                <w:rFonts w:ascii="XO Oriel" w:hAnsi="XO Oriel"/>
+                <w:noProof/>
+                <w:webHidden/>
+              </w:rPr>
+              <w:instrText xml:space="preserve"> PAGEREF _Toc88569313 \h </w:instrText>
+            </w:r>
+            <w:r>
+              <w:rPr>
+                <w:rFonts w:ascii="XO Oriel" w:hAnsi="XO Oriel"/>
+                <w:noProof/>
+                <w:webHidden/>
+              </w:rPr>
+            </w:r>
+            <w:r>
+              <w:rPr>
+                <w:rFonts w:ascii="XO Oriel" w:hAnsi="XO Oriel"/>
                 <w:noProof/>
                 <w:webHidden/>
               </w:rPr>
@@ -4060,13 +3761,15 @@
             </w:r>
             <w:r>
               <w:rPr>
-                <w:noProof/>
-                <w:webHidden/>
-              </w:rPr>
-              <w:t>9</w:t>
-            </w:r>
-            <w:r>
-              <w:rPr>
+                <w:rFonts w:ascii="XO Oriel" w:hAnsi="XO Oriel"/>
+                <w:noProof/>
+                <w:webHidden/>
+              </w:rPr>
+              <w:t>11</w:t>
+            </w:r>
+            <w:r>
+              <w:rPr>
+                <w:rFonts w:ascii="XO Oriel" w:hAnsi="XO Oriel"/>
                 <w:noProof/>
                 <w:webHidden/>
               </w:rPr>
@@ -4077,6 +3780,7 @@
         <w:p>
           <w:r>
             <w:rPr>
+              <w:rFonts w:ascii="XO Oriel" w:hAnsi="XO Oriel"/>
               <w:b/>
               <w:bCs/>
             </w:rPr>
@@ -4091,6 +3795,20 @@
         <w:rPr>
           <w:lang w:eastAsia="ru-RU"/>
         </w:rPr>
+        <w:sectPr>
+          <w:pgSz w:w="11906" w:h="16838" w:code="9"/>
+          <w:pgMar w:top="1134" w:right="851" w:bottom="1134" w:left="1418" w:header="709" w:footer="709" w:gutter="0"/>
+          <w:cols w:space="708"/>
+          <w:titlePg/>
+          <w:docGrid w:linePitch="360"/>
+        </w:sectPr>
+      </w:pPr>
+    </w:p>
+    <w:p>
+      <w:pPr>
+        <w:rPr>
+          <w:lang w:eastAsia="ru-RU"/>
+        </w:rPr>
       </w:pPr>
     </w:p>
     <w:p>
@@ -4101,7 +3819,7 @@
         </w:rPr>
       </w:pPr>
       <w:bookmarkStart w:id="2" w:name="_Toc85646818"/>
-      <w:bookmarkStart w:id="3" w:name="_Toc85647527"/>
+      <w:bookmarkStart w:id="3" w:name="_Toc88569294"/>
       <w:r>
         <w:rPr>
           <w:rFonts w:eastAsia="Arial Unicode MS"/>
@@ -4114,6 +3832,7 @@
     <w:p>
       <w:pPr>
         <w:ind w:firstLine="709"/>
+        <w:jc w:val="both"/>
         <w:rPr>
           <w:lang w:eastAsia="ru-RU"/>
         </w:rPr>
@@ -4122,51 +3841,34 @@
         <w:rPr>
           <w:lang w:eastAsia="ru-RU"/>
         </w:rPr>
-        <w:t xml:space="preserve">Курсовой проект посвящается разработке информационной системы для </w:t>
-      </w:r>
-      <w:r>
+        <w:t>Курсовой проект посвящается разработке информационной системы для отдела кадров. Проект включает в себя реализацию параметризованных запросов через интерфейс пользователя, авторизацию пользователей, реализацию основного бизнес-процесса и работу с хранимыми процедурами.</w:t>
+      </w:r>
+    </w:p>
+    <w:p>
+      <w:pPr>
+        <w:ind w:firstLine="709"/>
+        <w:jc w:val="both"/>
         <w:rPr>
           <w:lang w:eastAsia="ru-RU"/>
         </w:rPr>
-        <w:t>отдела кадров</w:t>
-      </w:r>
+      </w:pPr>
       <w:r>
         <w:rPr>
           <w:lang w:eastAsia="ru-RU"/>
         </w:rPr>
-        <w:t>. Проект включает в себя реализацию параметризованных запросов через интерфейс пользователя, авторизацию пользователей, реализацию основного бизнес-процесса и работу с хранимыми процедурами.</w:t>
-      </w:r>
-    </w:p>
-    <w:p>
-      <w:pPr>
-        <w:ind w:firstLine="709"/>
+        <w:t xml:space="preserve">Для пользователя информационной системы составлены варианты её использования. Представлены сценарии, </w:t>
+      </w:r>
+      <w:r>
+        <w:rPr>
+          <w:lang w:val="en-US" w:eastAsia="ru-RU"/>
+        </w:rPr>
+        <w:t>BPMN</w:t>
+      </w:r>
+      <w:r>
         <w:rPr>
           <w:lang w:eastAsia="ru-RU"/>
         </w:rPr>
-      </w:pPr>
-      <w:r>
-        <w:rPr>
-          <w:lang w:eastAsia="ru-RU"/>
-        </w:rPr>
-        <w:t xml:space="preserve">Для пользователя информационной системы составлены варианты её использования. Представлены сценарии, </w:t>
-      </w:r>
-      <w:r>
-        <w:rPr>
-          <w:lang w:val="en-US" w:eastAsia="ru-RU"/>
-        </w:rPr>
-        <w:t>BPMN</w:t>
-      </w:r>
-      <w:r>
-        <w:rPr>
-          <w:lang w:eastAsia="ru-RU"/>
-        </w:rPr>
-        <w:t>-</w:t>
-      </w:r>
-      <w:r>
-        <w:rPr>
-          <w:lang w:eastAsia="ru-RU"/>
-        </w:rPr>
-        <w:t>диаграммы, требования к шаблонам и программная архитектура реализации варианта использования. Предусмотрены следующие варианты использования:</w:t>
+        <w:t>-диаграммы, требования к шаблонам и программная архитектура реализации варианта использования. Предусмотрены следующие варианты использования:</w:t>
       </w:r>
     </w:p>
     <w:p>
@@ -4175,6 +3877,7 @@
           <w:ilvl w:val="0"/>
           <w:numId w:val="43"/>
         </w:numPr>
+        <w:jc w:val="both"/>
         <w:rPr>
           <w:lang w:eastAsia="ru-RU"/>
         </w:rPr>
@@ -4192,6 +3895,7 @@
           <w:ilvl w:val="0"/>
           <w:numId w:val="43"/>
         </w:numPr>
+        <w:jc w:val="both"/>
         <w:rPr>
           <w:lang w:eastAsia="ru-RU"/>
         </w:rPr>
@@ -4209,6 +3913,7 @@
           <w:ilvl w:val="0"/>
           <w:numId w:val="43"/>
         </w:numPr>
+        <w:jc w:val="both"/>
         <w:rPr>
           <w:lang w:eastAsia="ru-RU"/>
         </w:rPr>
@@ -4226,6 +3931,7 @@
           <w:ilvl w:val="0"/>
           <w:numId w:val="43"/>
         </w:numPr>
+        <w:jc w:val="both"/>
         <w:rPr>
           <w:lang w:eastAsia="ru-RU"/>
         </w:rPr>
@@ -4243,6 +3949,7 @@
           <w:ilvl w:val="0"/>
           <w:numId w:val="43"/>
         </w:numPr>
+        <w:jc w:val="both"/>
         <w:rPr>
           <w:lang w:eastAsia="ru-RU"/>
         </w:rPr>
@@ -4271,9 +3978,12 @@
     <w:p>
       <w:pPr>
         <w:pStyle w:val="10"/>
+        <w:rPr>
+          <w:rFonts w:eastAsia="Arial Unicode MS"/>
+        </w:rPr>
       </w:pPr>
       <w:bookmarkStart w:id="4" w:name="_Toc85646819"/>
-      <w:bookmarkStart w:id="5" w:name="_Toc85647528"/>
+      <w:bookmarkStart w:id="5" w:name="_Toc88569295"/>
       <w:r>
         <w:rPr>
           <w:rFonts w:eastAsia="Arial Unicode MS"/>
@@ -4288,6 +3998,25 @@
     <w:p>
       <w:pPr>
         <w:pStyle w:val="Body"/>
+        <w:rPr>
+          <w:rFonts w:asciiTheme="minorHAnsi" w:hAnsiTheme="minorHAnsi"/>
+        </w:rPr>
+      </w:pPr>
+    </w:p>
+    <w:p>
+      <w:pPr>
+        <w:jc w:val="both"/>
+      </w:pPr>
+      <w:r>
+        <w:t>Разработать информационную систему для работы на складе в магазине. Её функционал должен включать в себя главное меню для перехода к основным пунктам, которыми являются вывод таблиц базы данных в пользовательский интерфейс, редактирование таблиц через браузер и создание отчётов на основе имеющихся данных.</w:t>
+      </w:r>
+    </w:p>
+    <w:p>
+      <w:pPr>
+        <w:jc w:val="both"/>
+        <w:rPr>
+          <w:rFonts w:asciiTheme="minorHAnsi" w:hAnsiTheme="minorHAnsi"/>
+        </w:rPr>
       </w:pPr>
     </w:p>
     <w:p>
@@ -4297,7 +4026,7 @@
       <w:bookmarkStart w:id="6" w:name="_Toc2"/>
       <w:bookmarkStart w:id="7" w:name="_Toc85479771"/>
       <w:bookmarkStart w:id="8" w:name="_Toc85646820"/>
-      <w:bookmarkStart w:id="9" w:name="_Toc85647529"/>
+      <w:bookmarkStart w:id="9" w:name="_Toc88569296"/>
       <w:r>
         <w:rPr>
           <w:rFonts w:eastAsia="Arial Unicode MS"/>
@@ -4310,8 +4039,49 @@
       <w:bookmarkEnd w:id="9"/>
     </w:p>
     <w:p>
-      <w:pPr>
-        <w:pStyle w:val="Body"/>
+      <w:r>
+        <w:t>Конечными пользователями, работающими с системой, являются:</w:t>
+      </w:r>
+    </w:p>
+    <w:p>
+      <w:pPr>
+        <w:pStyle w:val="a7"/>
+        <w:numPr>
+          <w:ilvl w:val="0"/>
+          <w:numId w:val="44"/>
+        </w:numPr>
+      </w:pPr>
+      <w:r>
+        <w:t>Администратор. Имеет полный доступ ко всем функциям системы и базе данных для поддержания работы сервиса.</w:t>
+      </w:r>
+    </w:p>
+    <w:p>
+      <w:pPr>
+        <w:pStyle w:val="a7"/>
+        <w:numPr>
+          <w:ilvl w:val="0"/>
+          <w:numId w:val="44"/>
+        </w:numPr>
+      </w:pPr>
+      <w:r>
+        <w:t>Менеджер. Имеет доступ к отображению данных в системе и редактированию содержимого таблиц через пользовательский интерфейс.</w:t>
+      </w:r>
+    </w:p>
+    <w:p>
+      <w:pPr>
+        <w:ind w:left="360"/>
+        <w:sectPr>
+          <w:pgSz w:w="11906" w:h="16838" w:code="9"/>
+          <w:pgMar w:top="1134" w:right="851" w:bottom="1134" w:left="1418" w:header="709" w:footer="709" w:gutter="0"/>
+          <w:cols w:space="708"/>
+          <w:titlePg/>
+          <w:docGrid w:linePitch="360"/>
+        </w:sectPr>
+      </w:pPr>
+    </w:p>
+    <w:p>
+      <w:pPr>
+        <w:ind w:left="360"/>
       </w:pPr>
     </w:p>
     <w:p>
@@ -4319,12 +4089,13 @@
         <w:pStyle w:val="10"/>
         <w:rPr>
           <w:rFonts w:eastAsia="Arial Unicode MS"/>
+          <w:lang w:val="en-US"/>
         </w:rPr>
       </w:pPr>
       <w:bookmarkStart w:id="10" w:name="_Toc3"/>
       <w:bookmarkStart w:id="11" w:name="_Toc85479772"/>
       <w:bookmarkStart w:id="12" w:name="_Toc85646821"/>
-      <w:bookmarkStart w:id="13" w:name="_Toc85647530"/>
+      <w:bookmarkStart w:id="13" w:name="_Toc88569297"/>
       <w:r>
         <w:rPr>
           <w:rFonts w:eastAsia="Arial Unicode MS"/>
@@ -4350,17 +4121,18 @@
     </w:p>
     <w:p>
       <w:pPr>
-        <w:rPr>
+        <w:jc w:val="center"/>
+        <w:rPr>
+          <w:rFonts w:ascii="Calibri" w:hAnsi="Calibri"/>
           <w:lang w:eastAsia="ru-RU"/>
         </w:rPr>
-      </w:pPr>
-    </w:p>
-    <w:p>
-      <w:pPr>
-        <w:jc w:val="center"/>
-        <w:rPr>
-          <w:lang w:eastAsia="ru-RU"/>
-        </w:rPr>
+        <w:sectPr>
+          <w:pgSz w:w="11906" w:h="16838" w:code="9"/>
+          <w:pgMar w:top="1134" w:right="851" w:bottom="1134" w:left="1418" w:header="709" w:footer="709" w:gutter="0"/>
+          <w:cols w:space="708"/>
+          <w:titlePg/>
+          <w:docGrid w:linePitch="360"/>
+        </w:sectPr>
       </w:pPr>
       <w:r>
         <w:rPr>
@@ -4420,6 +4192,9 @@
     <w:p>
       <w:pPr>
         <w:pStyle w:val="Body"/>
+        <w:rPr>
+          <w:rFonts w:asciiTheme="minorHAnsi" w:hAnsiTheme="minorHAnsi"/>
+        </w:rPr>
       </w:pPr>
     </w:p>
     <w:p>
@@ -4432,7 +4207,7 @@
       <w:bookmarkStart w:id="14" w:name="_Toc4"/>
       <w:bookmarkStart w:id="15" w:name="_Toc85479773"/>
       <w:bookmarkStart w:id="16" w:name="_Toc85646822"/>
-      <w:bookmarkStart w:id="17" w:name="_Toc85647531"/>
+      <w:bookmarkStart w:id="17" w:name="_Toc88569298"/>
       <w:r>
         <w:rPr>
           <w:rFonts w:eastAsia="Arial Unicode MS"/>
@@ -4446,10 +4221,7 @@
     </w:p>
     <w:p>
       <w:r>
-        <w:t>Количество пунктов в главном меню соответствует количеству вариантов использования плюс пункт для выхода из системы</w:t>
-      </w:r>
-      <w:r>
-        <w:t xml:space="preserve">. </w:t>
+        <w:t xml:space="preserve">Количество пунктов в главном меню соответствует количеству вариантов использования плюс пункт для выхода из системы. </w:t>
       </w:r>
     </w:p>
     <w:p>
@@ -4461,12 +4233,18 @@
     <w:p>
       <w:pPr>
         <w:pStyle w:val="2"/>
+        <w:rPr>
+          <w:rFonts w:ascii="XO Oriel" w:hAnsi="XO Oriel"/>
+        </w:rPr>
       </w:pPr>
       <w:bookmarkStart w:id="18" w:name="_Toc5"/>
       <w:bookmarkStart w:id="19" w:name="_Toc85479774"/>
       <w:bookmarkStart w:id="20" w:name="_Toc85646823"/>
-      <w:bookmarkStart w:id="21" w:name="_Toc85647532"/>
-      <w:r>
+      <w:bookmarkStart w:id="21" w:name="_Toc88569299"/>
+      <w:r>
+        <w:rPr>
+          <w:rFonts w:ascii="XO Oriel" w:hAnsi="XO Oriel"/>
+        </w:rPr>
         <w:t>Сценарий</w:t>
       </w:r>
       <w:bookmarkEnd w:id="18"/>
@@ -4555,40 +4333,40 @@
         <w:spacing w:after="0"/>
       </w:pPr>
       <w:r>
-        <w:t>Система передает управление контроллеру соответствующего варианта</w:t>
-      </w:r>
-      <w:r>
-        <w:t xml:space="preserve"> </w:t>
-      </w:r>
-      <w:r>
-        <w:t xml:space="preserve">использования. </w:t>
+        <w:t xml:space="preserve">Система передает управление контроллеру соответствующего варианта использования. </w:t>
       </w:r>
     </w:p>
     <w:p>
       <w:pPr>
         <w:pStyle w:val="Body"/>
+        <w:rPr>
+          <w:rFonts w:ascii="XO Tahion" w:hAnsi="XO Tahion"/>
+        </w:rPr>
       </w:pPr>
     </w:p>
     <w:p>
       <w:pPr>
         <w:pStyle w:val="2"/>
+        <w:rPr>
+          <w:rFonts w:ascii="XO Oriel" w:hAnsi="XO Oriel"/>
+        </w:rPr>
       </w:pPr>
       <w:bookmarkStart w:id="22" w:name="_Toc6"/>
       <w:bookmarkStart w:id="23" w:name="_Toc85479775"/>
       <w:bookmarkStart w:id="24" w:name="_Toc85646824"/>
-      <w:bookmarkStart w:id="25" w:name="_Toc85647533"/>
-      <w:r>
-        <w:rPr>
+      <w:bookmarkStart w:id="25" w:name="_Toc88569300"/>
+      <w:r>
+        <w:rPr>
+          <w:rFonts w:ascii="XO Oriel" w:hAnsi="XO Oriel"/>
           <w:lang w:val="en-US"/>
         </w:rPr>
-        <w:lastRenderedPageBreak/>
         <w:t>BPMN</w:t>
       </w:r>
       <w:r>
-        <w:t xml:space="preserve"> </w:t>
-      </w:r>
-      <w:r>
-        <w:t>диаграмма</w:t>
+        <w:rPr>
+          <w:rFonts w:ascii="XO Oriel" w:hAnsi="XO Oriel"/>
+        </w:rPr>
+        <w:t xml:space="preserve"> диаграмма</w:t>
       </w:r>
       <w:bookmarkEnd w:id="22"/>
       <w:bookmarkEnd w:id="23"/>
@@ -4599,11 +4377,13 @@
       <w:pPr>
         <w:pStyle w:val="Body"/>
         <w:rPr>
+          <w:rFonts w:ascii="XO Tahion" w:hAnsi="XO Tahion"/>
           <w:lang w:val="en-US"/>
         </w:rPr>
       </w:pPr>
       <w:r>
         <w:rPr>
+          <w:rFonts w:ascii="XO Tahion" w:hAnsi="XO Tahion"/>
           <w:noProof/>
           <w:lang w:val="en-US"/>
         </w:rPr>
@@ -4661,6 +4441,7 @@
       <w:pPr>
         <w:pStyle w:val="Body"/>
         <w:rPr>
+          <w:rFonts w:ascii="XO Tahion" w:hAnsi="XO Tahion"/>
           <w:lang w:val="en-US"/>
         </w:rPr>
       </w:pPr>
@@ -4669,16 +4450,16 @@
       <w:pPr>
         <w:pStyle w:val="2"/>
         <w:rPr>
-          <w:rFonts w:eastAsia="Arial Unicode MS" w:cs="Arial Unicode MS"/>
+          <w:rFonts w:ascii="XO Oriel" w:eastAsia="Arial Unicode MS" w:hAnsi="XO Oriel" w:cs="Arial Unicode MS"/>
         </w:rPr>
       </w:pPr>
       <w:bookmarkStart w:id="26" w:name="_Toc7"/>
       <w:bookmarkStart w:id="27" w:name="_Toc85479776"/>
       <w:bookmarkStart w:id="28" w:name="_Toc85646825"/>
-      <w:bookmarkStart w:id="29" w:name="_Toc85647534"/>
-      <w:r>
-        <w:rPr>
-          <w:rFonts w:eastAsia="Arial Unicode MS" w:cs="Arial Unicode MS"/>
+      <w:bookmarkStart w:id="29" w:name="_Toc88569301"/>
+      <w:r>
+        <w:rPr>
+          <w:rFonts w:ascii="XO Oriel" w:eastAsia="Arial Unicode MS" w:hAnsi="XO Oriel" w:cs="Arial Unicode MS"/>
         </w:rPr>
         <w:t>Требования к шаблонам</w:t>
       </w:r>
@@ -4694,19 +4475,7 @@
         </w:rPr>
       </w:pPr>
       <w:r>
-        <w:t xml:space="preserve">Статический шаблон </w:t>
-      </w:r>
-      <w:r>
-        <w:t>г</w:t>
-      </w:r>
-      <w:r>
-        <w:t>лавн</w:t>
-      </w:r>
-      <w:r>
-        <w:t>ого</w:t>
-      </w:r>
-      <w:r>
-        <w:t xml:space="preserve"> меню.</w:t>
+        <w:t>Статический шаблон главного меню.</w:t>
       </w:r>
       <w:r>
         <w:rPr>
@@ -4715,47 +4484,26 @@
         <w:t xml:space="preserve"> </w:t>
       </w:r>
       <w:r>
-        <w:t>Меню содержит ссылку на контроллер работы с запросами (адрес ‘/</w:t>
-      </w:r>
-      <w:proofErr w:type="spellStart"/>
-      <w:r>
-        <w:t>query</w:t>
-      </w:r>
-      <w:proofErr w:type="spellEnd"/>
-      <w:r>
-        <w:t>’) и выход из системы (адрес ‘/</w:t>
-      </w:r>
-      <w:proofErr w:type="spellStart"/>
-      <w:r>
-        <w:t>exit</w:t>
-      </w:r>
-      <w:proofErr w:type="spellEnd"/>
-      <w:r>
-        <w:t xml:space="preserve">’) </w:t>
-      </w:r>
-    </w:p>
-    <w:p>
-      <w:pPr>
-        <w:rPr>
-          <w:rFonts w:ascii="SymbolMT" w:hAnsi="SymbolMT"/>
-        </w:rPr>
-      </w:pPr>
-    </w:p>
+        <w:t xml:space="preserve">Меню содержит ссылку на контроллер работы с запросами (адрес ‘/query’) и выход из системы (адрес ‘/exit’) </w:t>
+      </w:r>
+    </w:p>
+    <w:p/>
     <w:p>
       <w:pPr>
         <w:pStyle w:val="2"/>
         <w:rPr>
-          <w:rFonts w:eastAsia="Arial Unicode MS" w:cs="Arial Unicode MS"/>
+          <w:rFonts w:ascii="XO Oriel" w:eastAsia="Arial Unicode MS" w:hAnsi="XO Oriel" w:cs="Arial Unicode MS"/>
         </w:rPr>
       </w:pPr>
       <w:bookmarkStart w:id="30" w:name="_Toc8"/>
       <w:bookmarkStart w:id="31" w:name="_Toc85479777"/>
       <w:bookmarkStart w:id="32" w:name="_Toc85646826"/>
-      <w:bookmarkStart w:id="33" w:name="_Toc85647535"/>
-      <w:r>
-        <w:rPr>
-          <w:rFonts w:eastAsia="Arial Unicode MS" w:cs="Arial Unicode MS"/>
-        </w:rPr>
+      <w:bookmarkStart w:id="33" w:name="_Toc88569302"/>
+      <w:r>
+        <w:rPr>
+          <w:rFonts w:ascii="XO Oriel" w:eastAsia="Arial Unicode MS" w:hAnsi="XO Oriel" w:cs="Arial Unicode MS"/>
+        </w:rPr>
+        <w:lastRenderedPageBreak/>
         <w:t>Программная архитектура реализации варианта использования</w:t>
       </w:r>
       <w:bookmarkEnd w:id="30"/>
@@ -4767,17 +4515,26 @@
       <w:pPr>
         <w:pStyle w:val="Body"/>
         <w:rPr>
+          <w:rFonts w:ascii="XO Tahion" w:hAnsi="XO Tahion"/>
           <w:lang w:val="en-US"/>
         </w:rPr>
-      </w:pPr>
-      <w:r>
-        <w:rPr>
+        <w:sectPr>
+          <w:pgSz w:w="11906" w:h="16838" w:code="9"/>
+          <w:pgMar w:top="1134" w:right="851" w:bottom="1134" w:left="1418" w:header="709" w:footer="709" w:gutter="0"/>
+          <w:cols w:space="708"/>
+          <w:titlePg/>
+          <w:docGrid w:linePitch="360"/>
+        </w:sectPr>
+      </w:pPr>
+      <w:r>
+        <w:rPr>
+          <w:rFonts w:ascii="XO Tahion" w:hAnsi="XO Tahion"/>
           <w:noProof/>
         </w:rPr>
         <w:drawing>
-          <wp:inline distT="0" distB="0" distL="0" distR="0" wp14:anchorId="4C687A3B" wp14:editId="6E117A0F">
-            <wp:extent cx="2419350" cy="2295525"/>
-            <wp:effectExtent l="0" t="0" r="0" b="0"/>
+          <wp:inline distT="0" distB="0" distL="0" distR="0" wp14:anchorId="4C687A3B" wp14:editId="186B6BDD">
+            <wp:extent cx="1847139" cy="1752600"/>
+            <wp:effectExtent l="0" t="0" r="1270" b="0"/>
             <wp:docPr id="2" name="Picture 2"/>
             <wp:cNvGraphicFramePr>
               <a:graphicFrameLocks xmlns:a="http://schemas.openxmlformats.org/drawingml/2006/main" noChangeAspect="1"/>
@@ -4807,7 +4564,7 @@
                   <pic:spPr bwMode="auto">
                     <a:xfrm>
                       <a:off x="0" y="0"/>
-                      <a:ext cx="2419350" cy="2295525"/>
+                      <a:ext cx="1847139" cy="1752600"/>
                     </a:xfrm>
                     <a:prstGeom prst="rect">
                       <a:avLst/>
@@ -4834,14 +4591,6 @@
     </w:p>
     <w:p>
       <w:pPr>
-        <w:pStyle w:val="Body"/>
-        <w:rPr>
-          <w:lang w:val="en-US"/>
-        </w:rPr>
-      </w:pPr>
-    </w:p>
-    <w:p>
-      <w:pPr>
         <w:pStyle w:val="10"/>
         <w:rPr>
           <w:rFonts w:eastAsia="Arial Unicode MS"/>
@@ -4850,7 +4599,7 @@
       <w:bookmarkStart w:id="34" w:name="_Toc9"/>
       <w:bookmarkStart w:id="35" w:name="_Toc85479778"/>
       <w:bookmarkStart w:id="36" w:name="_Toc85646827"/>
-      <w:bookmarkStart w:id="37" w:name="_Toc85647536"/>
+      <w:bookmarkStart w:id="37" w:name="_Toc88569303"/>
       <w:r>
         <w:rPr>
           <w:rFonts w:eastAsia="Arial Unicode MS"/>
@@ -4866,15 +4615,15 @@
       <w:pPr>
         <w:pStyle w:val="2"/>
         <w:rPr>
-          <w:rFonts w:eastAsia="Arial Unicode MS" w:cs="Arial Unicode MS"/>
+          <w:rFonts w:ascii="XO Oriel" w:eastAsia="Arial Unicode MS" w:hAnsi="XO Oriel" w:cs="Arial Unicode MS"/>
         </w:rPr>
       </w:pPr>
       <w:bookmarkStart w:id="38" w:name="_Toc85479779"/>
       <w:bookmarkStart w:id="39" w:name="_Toc85646828"/>
-      <w:bookmarkStart w:id="40" w:name="_Toc85647537"/>
-      <w:r>
-        <w:rPr>
-          <w:rFonts w:eastAsia="Arial Unicode MS" w:cs="Arial Unicode MS"/>
+      <w:bookmarkStart w:id="40" w:name="_Toc88569304"/>
+      <w:r>
+        <w:rPr>
+          <w:rFonts w:ascii="XO Oriel" w:eastAsia="Arial Unicode MS" w:hAnsi="XO Oriel" w:cs="Arial Unicode MS"/>
         </w:rPr>
         <w:t>Сценарий</w:t>
       </w:r>
@@ -4971,31 +4720,24 @@
       <w:pPr>
         <w:pStyle w:val="2"/>
         <w:rPr>
-          <w:rFonts w:eastAsia="Arial Unicode MS" w:cs="Arial Unicode MS"/>
+          <w:rFonts w:ascii="XO Oriel" w:eastAsia="Arial Unicode MS" w:hAnsi="XO Oriel" w:cs="Arial Unicode MS"/>
         </w:rPr>
       </w:pPr>
       <w:bookmarkStart w:id="41" w:name="_Toc85479780"/>
       <w:bookmarkStart w:id="42" w:name="_Toc85646829"/>
-      <w:bookmarkStart w:id="43" w:name="_Toc85647538"/>
-      <w:r>
-        <w:rPr>
-          <w:rFonts w:eastAsia="Arial Unicode MS" w:cs="Arial Unicode MS"/>
+      <w:bookmarkStart w:id="43" w:name="_Toc88569305"/>
+      <w:r>
+        <w:rPr>
+          <w:rFonts w:ascii="XO Oriel" w:eastAsia="Arial Unicode MS" w:hAnsi="XO Oriel" w:cs="Arial Unicode MS"/>
           <w:lang w:val="en-US"/>
         </w:rPr>
-        <w:lastRenderedPageBreak/>
         <w:t>BPMN</w:t>
       </w:r>
       <w:r>
         <w:rPr>
-          <w:rFonts w:eastAsia="Arial Unicode MS" w:cs="Arial Unicode MS"/>
-        </w:rPr>
-        <w:t xml:space="preserve"> </w:t>
-      </w:r>
-      <w:r>
-        <w:rPr>
-          <w:rFonts w:eastAsia="Arial Unicode MS" w:cs="Arial Unicode MS"/>
-        </w:rPr>
-        <w:t>диаграмма</w:t>
+          <w:rFonts w:ascii="XO Oriel" w:eastAsia="Arial Unicode MS" w:hAnsi="XO Oriel" w:cs="Arial Unicode MS"/>
+        </w:rPr>
+        <w:t xml:space="preserve"> диаграмма</w:t>
       </w:r>
       <w:bookmarkEnd w:id="41"/>
       <w:bookmarkEnd w:id="42"/>
@@ -5004,9 +4746,13 @@
     <w:p>
       <w:pPr>
         <w:pStyle w:val="Body"/>
-      </w:pPr>
-      <w:r>
-        <w:rPr>
+        <w:rPr>
+          <w:rFonts w:ascii="XO Tahion" w:hAnsi="XO Tahion"/>
+        </w:rPr>
+      </w:pPr>
+      <w:r>
+        <w:rPr>
+          <w:rFonts w:ascii="XO Tahion" w:hAnsi="XO Tahion"/>
           <w:noProof/>
         </w:rPr>
         <w:drawing>
@@ -5062,21 +4808,24 @@
     <w:p>
       <w:pPr>
         <w:pStyle w:val="Body"/>
+        <w:rPr>
+          <w:rFonts w:ascii="XO Tahion" w:hAnsi="XO Tahion"/>
+        </w:rPr>
       </w:pPr>
     </w:p>
     <w:p>
       <w:pPr>
         <w:pStyle w:val="2"/>
         <w:rPr>
-          <w:rFonts w:eastAsia="Arial Unicode MS" w:cs="Arial Unicode MS"/>
+          <w:rFonts w:ascii="XO Oriel" w:eastAsia="Arial Unicode MS" w:hAnsi="XO Oriel" w:cs="Arial Unicode MS"/>
         </w:rPr>
       </w:pPr>
       <w:bookmarkStart w:id="44" w:name="_Toc85479781"/>
       <w:bookmarkStart w:id="45" w:name="_Toc85646830"/>
-      <w:bookmarkStart w:id="46" w:name="_Toc85647539"/>
-      <w:r>
-        <w:rPr>
-          <w:rFonts w:eastAsia="Arial Unicode MS" w:cs="Arial Unicode MS"/>
+      <w:bookmarkStart w:id="46" w:name="_Toc88569306"/>
+      <w:r>
+        <w:rPr>
+          <w:rFonts w:ascii="XO Oriel" w:eastAsia="Arial Unicode MS" w:hAnsi="XO Oriel" w:cs="Arial Unicode MS"/>
         </w:rPr>
         <w:t>Требования к шаблонам</w:t>
       </w:r>
@@ -5086,33 +4835,30 @@
     </w:p>
     <w:p>
       <w:r>
-        <w:t>Статическое меню выбора запроса. С</w:t>
-      </w:r>
-      <w:r>
-        <w:rPr>
-          <w:rFonts w:hint="eastAsia"/>
-        </w:rPr>
-        <w:t>о</w:t>
-      </w:r>
-      <w:r>
-        <w:t xml:space="preserve">держит ссылки на странички работы с каждым из запросов, а также кнопку выхода. </w:t>
+        <w:t xml:space="preserve">Статическое меню выбора запроса. Содержит ссылки на странички работы с каждым из запросов, а также кнопку выхода. </w:t>
       </w:r>
     </w:p>
     <w:p>
       <w:pPr>
         <w:pStyle w:val="Body"/>
+        <w:rPr>
+          <w:rFonts w:ascii="XO Tahion" w:hAnsi="XO Tahion"/>
+        </w:rPr>
       </w:pPr>
     </w:p>
     <w:p>
       <w:pPr>
         <w:pStyle w:val="2"/>
+        <w:rPr>
+          <w:rFonts w:ascii="XO Oriel" w:hAnsi="XO Oriel"/>
+        </w:rPr>
       </w:pPr>
       <w:bookmarkStart w:id="47" w:name="_Toc85479782"/>
       <w:bookmarkStart w:id="48" w:name="_Toc85646831"/>
-      <w:bookmarkStart w:id="49" w:name="_Toc85647540"/>
-      <w:r>
-        <w:rPr>
-          <w:rFonts w:eastAsia="Arial Unicode MS" w:cs="Arial Unicode MS"/>
+      <w:bookmarkStart w:id="49" w:name="_Toc88569307"/>
+      <w:r>
+        <w:rPr>
+          <w:rFonts w:ascii="XO Oriel" w:eastAsia="Arial Unicode MS" w:hAnsi="XO Oriel" w:cs="Arial Unicode MS"/>
         </w:rPr>
         <w:lastRenderedPageBreak/>
         <w:t>Программная архитектура реализации варианта использования</w:t>
@@ -5124,9 +4870,20 @@
     <w:p>
       <w:pPr>
         <w:pStyle w:val="Body"/>
-      </w:pPr>
-      <w:r>
-        <w:rPr>
+        <w:rPr>
+          <w:rFonts w:ascii="XO Tahion" w:hAnsi="XO Tahion"/>
+        </w:rPr>
+        <w:sectPr>
+          <w:pgSz w:w="11906" w:h="16838" w:code="9"/>
+          <w:pgMar w:top="1134" w:right="851" w:bottom="1134" w:left="1418" w:header="709" w:footer="709" w:gutter="0"/>
+          <w:cols w:space="708"/>
+          <w:titlePg/>
+          <w:docGrid w:linePitch="360"/>
+        </w:sectPr>
+      </w:pPr>
+      <w:r>
+        <w:rPr>
+          <w:rFonts w:ascii="XO Tahion" w:hAnsi="XO Tahion"/>
           <w:noProof/>
         </w:rPr>
         <w:drawing>
@@ -5182,6 +4939,9 @@
     <w:p>
       <w:pPr>
         <w:pStyle w:val="Body"/>
+        <w:rPr>
+          <w:rFonts w:asciiTheme="minorHAnsi" w:hAnsiTheme="minorHAnsi"/>
+        </w:rPr>
       </w:pPr>
     </w:p>
     <w:p>
@@ -5194,7 +4954,7 @@
       <w:bookmarkStart w:id="50" w:name="_Toc11"/>
       <w:bookmarkStart w:id="51" w:name="_Toc85479783"/>
       <w:bookmarkStart w:id="52" w:name="_Toc85646832"/>
-      <w:bookmarkStart w:id="53" w:name="_Toc85647541"/>
+      <w:bookmarkStart w:id="53" w:name="_Toc88569308"/>
       <w:r>
         <w:rPr>
           <w:rFonts w:eastAsia="Arial Unicode MS"/>
@@ -5210,15 +4970,15 @@
       <w:pPr>
         <w:pStyle w:val="2"/>
         <w:rPr>
-          <w:rFonts w:eastAsia="Arial Unicode MS" w:cs="Arial Unicode MS"/>
+          <w:rFonts w:ascii="XO Oriel" w:eastAsia="Arial Unicode MS" w:hAnsi="XO Oriel" w:cs="Arial Unicode MS"/>
         </w:rPr>
       </w:pPr>
       <w:bookmarkStart w:id="54" w:name="_Toc85479784"/>
       <w:bookmarkStart w:id="55" w:name="_Toc85646833"/>
-      <w:bookmarkStart w:id="56" w:name="_Toc85647542"/>
-      <w:r>
-        <w:rPr>
-          <w:rFonts w:eastAsia="Arial Unicode MS" w:cs="Arial Unicode MS"/>
+      <w:bookmarkStart w:id="56" w:name="_Toc88569309"/>
+      <w:r>
+        <w:rPr>
+          <w:rFonts w:ascii="XO Oriel" w:eastAsia="Arial Unicode MS" w:hAnsi="XO Oriel" w:cs="Arial Unicode MS"/>
         </w:rPr>
         <w:t>Сценарий</w:t>
       </w:r>
@@ -5244,10 +5004,7 @@
         <w:spacing w:after="0"/>
       </w:pPr>
       <w:r>
-        <w:t>По</w:t>
-      </w:r>
-      <w:r>
-        <w:t>льзователь запускает сценарий.</w:t>
+        <w:t>Пользователь запускает сценарий.</w:t>
       </w:r>
     </w:p>
     <w:p>
@@ -5339,30 +5096,24 @@
       <w:pPr>
         <w:pStyle w:val="2"/>
         <w:rPr>
-          <w:rFonts w:eastAsia="Arial Unicode MS" w:cs="Arial Unicode MS"/>
+          <w:rFonts w:ascii="XO Oriel" w:eastAsia="Arial Unicode MS" w:hAnsi="XO Oriel" w:cs="Arial Unicode MS"/>
         </w:rPr>
       </w:pPr>
       <w:bookmarkStart w:id="57" w:name="_Toc85479785"/>
       <w:bookmarkStart w:id="58" w:name="_Toc85646834"/>
-      <w:bookmarkStart w:id="59" w:name="_Toc85647543"/>
-      <w:r>
-        <w:rPr>
-          <w:rFonts w:eastAsia="Arial Unicode MS" w:cs="Arial Unicode MS"/>
+      <w:bookmarkStart w:id="59" w:name="_Toc88569310"/>
+      <w:r>
+        <w:rPr>
+          <w:rFonts w:ascii="XO Oriel" w:eastAsia="Arial Unicode MS" w:hAnsi="XO Oriel" w:cs="Arial Unicode MS"/>
           <w:lang w:val="en-US"/>
         </w:rPr>
         <w:t>BPMN</w:t>
       </w:r>
       <w:r>
         <w:rPr>
-          <w:rFonts w:eastAsia="Arial Unicode MS" w:cs="Arial Unicode MS"/>
-        </w:rPr>
-        <w:t xml:space="preserve"> </w:t>
-      </w:r>
-      <w:r>
-        <w:rPr>
-          <w:rFonts w:eastAsia="Arial Unicode MS" w:cs="Arial Unicode MS"/>
-        </w:rPr>
-        <w:t>диаграмма</w:t>
+          <w:rFonts w:ascii="XO Oriel" w:eastAsia="Arial Unicode MS" w:hAnsi="XO Oriel" w:cs="Arial Unicode MS"/>
+        </w:rPr>
+        <w:t xml:space="preserve"> диаграмма</w:t>
       </w:r>
       <w:bookmarkEnd w:id="57"/>
       <w:bookmarkEnd w:id="58"/>
@@ -5371,17 +5122,23 @@
     <w:p>
       <w:pPr>
         <w:pStyle w:val="Body"/>
+        <w:rPr>
+          <w:rFonts w:ascii="XO Tahion" w:hAnsi="XO Tahion"/>
+        </w:rPr>
       </w:pPr>
     </w:p>
     <w:p>
       <w:pPr>
         <w:pStyle w:val="Body"/>
-      </w:pPr>
-      <w:r>
-        <w:rPr>
+        <w:rPr>
+          <w:rFonts w:ascii="XO Tahion" w:hAnsi="XO Tahion"/>
+        </w:rPr>
+      </w:pPr>
+      <w:r>
+        <w:rPr>
+          <w:rFonts w:ascii="XO Tahion" w:hAnsi="XO Tahion"/>
           <w:noProof/>
         </w:rPr>
-        <w:lastRenderedPageBreak/>
         <w:drawing>
           <wp:inline distT="0" distB="0" distL="0" distR="0" wp14:anchorId="796BD7BA" wp14:editId="5AABADAC">
             <wp:extent cx="6448425" cy="1943100"/>
@@ -5435,21 +5192,24 @@
     <w:p>
       <w:pPr>
         <w:pStyle w:val="Body"/>
+        <w:rPr>
+          <w:rFonts w:ascii="XO Tahion" w:hAnsi="XO Tahion"/>
+        </w:rPr>
       </w:pPr>
     </w:p>
     <w:p>
       <w:pPr>
         <w:pStyle w:val="2"/>
         <w:rPr>
-          <w:rFonts w:eastAsia="Arial Unicode MS" w:cs="Arial Unicode MS"/>
+          <w:rFonts w:ascii="XO Oriel" w:eastAsia="Arial Unicode MS" w:hAnsi="XO Oriel" w:cs="Arial Unicode MS"/>
         </w:rPr>
       </w:pPr>
       <w:bookmarkStart w:id="60" w:name="_Toc85479786"/>
       <w:bookmarkStart w:id="61" w:name="_Toc85646835"/>
-      <w:bookmarkStart w:id="62" w:name="_Toc85647544"/>
-      <w:r>
-        <w:rPr>
-          <w:rFonts w:eastAsia="Arial Unicode MS" w:cs="Arial Unicode MS"/>
+      <w:bookmarkStart w:id="62" w:name="_Toc88569311"/>
+      <w:r>
+        <w:rPr>
+          <w:rFonts w:ascii="XO Oriel" w:eastAsia="Arial Unicode MS" w:hAnsi="XO Oriel" w:cs="Arial Unicode MS"/>
         </w:rPr>
         <w:t>Требования к шаблонам</w:t>
       </w:r>
@@ -5467,12 +5227,12 @@
       <w:pPr>
         <w:pStyle w:val="2"/>
         <w:rPr>
-          <w:rFonts w:eastAsia="Arial Unicode MS" w:cs="Arial Unicode MS"/>
-        </w:rPr>
-      </w:pPr>
-      <w:r>
-        <w:rPr>
-          <w:rFonts w:eastAsia="Arial Unicode MS" w:cs="Arial Unicode MS"/>
+          <w:rFonts w:ascii="XO Tahion" w:eastAsia="Arial Unicode MS" w:hAnsi="XO Tahion" w:cs="Arial Unicode MS"/>
+        </w:rPr>
+      </w:pPr>
+      <w:r>
+        <w:rPr>
+          <w:rFonts w:ascii="XO Tahion" w:eastAsia="Arial Unicode MS" w:hAnsi="XO Tahion" w:cs="Arial Unicode MS"/>
         </w:rPr>
         <w:t xml:space="preserve"> </w:t>
       </w:r>
@@ -5480,7 +5240,7 @@
     <w:p>
       <w:pPr>
         <w:rPr>
-          <w:rFonts w:ascii="Helvetica Neue" w:hAnsi="Helvetica Neue" w:cs="Arial Unicode MS"/>
+          <w:rFonts w:cs="Arial Unicode MS"/>
           <w:b/>
           <w:bCs/>
           <w:color w:val="000000"/>
@@ -5500,15 +5260,15 @@
       <w:pPr>
         <w:pStyle w:val="2"/>
         <w:rPr>
-          <w:rFonts w:eastAsia="Arial Unicode MS" w:cs="Arial Unicode MS"/>
+          <w:rFonts w:ascii="XO Oriel" w:eastAsia="Arial Unicode MS" w:hAnsi="XO Oriel" w:cs="Arial Unicode MS"/>
         </w:rPr>
       </w:pPr>
       <w:bookmarkStart w:id="63" w:name="_Toc85479787"/>
       <w:bookmarkStart w:id="64" w:name="_Toc85646836"/>
-      <w:bookmarkStart w:id="65" w:name="_Toc85647545"/>
-      <w:r>
-        <w:rPr>
-          <w:rFonts w:eastAsia="Arial Unicode MS" w:cs="Arial Unicode MS"/>
+      <w:bookmarkStart w:id="65" w:name="_Toc88569312"/>
+      <w:r>
+        <w:rPr>
+          <w:rFonts w:ascii="XO Oriel" w:eastAsia="Arial Unicode MS" w:hAnsi="XO Oriel" w:cs="Arial Unicode MS"/>
         </w:rPr>
         <w:lastRenderedPageBreak/>
         <w:t>Программная архитектура реализации варианта использования</w:t>
@@ -5521,20 +5281,24 @@
     <w:p>
       <w:pPr>
         <w:pStyle w:val="Body"/>
+        <w:rPr>
+          <w:rFonts w:ascii="XO Tahion" w:hAnsi="XO Tahion"/>
+        </w:rPr>
       </w:pPr>
     </w:p>
     <w:p>
       <w:pPr>
         <w:pStyle w:val="2"/>
         <w:rPr>
-          <w:rFonts w:asciiTheme="minorHAnsi" w:hAnsiTheme="minorHAnsi"/>
+          <w:rFonts w:ascii="XO Tahion" w:hAnsi="XO Tahion"/>
         </w:rPr>
       </w:pPr>
       <w:bookmarkStart w:id="67" w:name="_Toc85479788"/>
       <w:bookmarkStart w:id="68" w:name="_Toc85646837"/>
-      <w:bookmarkStart w:id="69" w:name="_Toc85647546"/>
-      <w:r>
-        <w:rPr>
+      <w:bookmarkStart w:id="69" w:name="_Toc88569313"/>
+      <w:r>
+        <w:rPr>
+          <w:rFonts w:ascii="XO Tahion" w:hAnsi="XO Tahion"/>
           <w:noProof/>
         </w:rPr>
         <w:drawing>
@@ -9596,6 +9360,119 @@
     </w:lvl>
   </w:abstractNum>
   <w:abstractNum w:abstractNumId="42" w15:restartNumberingAfterBreak="0">
+    <w:nsid w:val="7F1D44DE"/>
+    <w:multiLevelType w:val="hybridMultilevel"/>
+    <w:tmpl w:val="9B2699FA"/>
+    <w:lvl w:ilvl="0" w:tplc="04190001">
+      <w:start w:val="1"/>
+      <w:numFmt w:val="bullet"/>
+      <w:lvlText w:val=""/>
+      <w:lvlJc w:val="left"/>
+      <w:pPr>
+        <w:ind w:left="720" w:hanging="360"/>
+      </w:pPr>
+      <w:rPr>
+        <w:rFonts w:ascii="Symbol" w:hAnsi="Symbol" w:hint="default"/>
+      </w:rPr>
+    </w:lvl>
+    <w:lvl w:ilvl="1" w:tplc="04190003" w:tentative="1">
+      <w:start w:val="1"/>
+      <w:numFmt w:val="bullet"/>
+      <w:lvlText w:val="o"/>
+      <w:lvlJc w:val="left"/>
+      <w:pPr>
+        <w:ind w:left="1440" w:hanging="360"/>
+      </w:pPr>
+      <w:rPr>
+        <w:rFonts w:ascii="Courier New" w:hAnsi="Courier New" w:cs="Courier New" w:hint="default"/>
+      </w:rPr>
+    </w:lvl>
+    <w:lvl w:ilvl="2" w:tplc="04190005" w:tentative="1">
+      <w:start w:val="1"/>
+      <w:numFmt w:val="bullet"/>
+      <w:lvlText w:val=""/>
+      <w:lvlJc w:val="left"/>
+      <w:pPr>
+        <w:ind w:left="2160" w:hanging="360"/>
+      </w:pPr>
+      <w:rPr>
+        <w:rFonts w:ascii="Wingdings" w:hAnsi="Wingdings" w:hint="default"/>
+      </w:rPr>
+    </w:lvl>
+    <w:lvl w:ilvl="3" w:tplc="04190001" w:tentative="1">
+      <w:start w:val="1"/>
+      <w:numFmt w:val="bullet"/>
+      <w:lvlText w:val=""/>
+      <w:lvlJc w:val="left"/>
+      <w:pPr>
+        <w:ind w:left="2880" w:hanging="360"/>
+      </w:pPr>
+      <w:rPr>
+        <w:rFonts w:ascii="Symbol" w:hAnsi="Symbol" w:hint="default"/>
+      </w:rPr>
+    </w:lvl>
+    <w:lvl w:ilvl="4" w:tplc="04190003" w:tentative="1">
+      <w:start w:val="1"/>
+      <w:numFmt w:val="bullet"/>
+      <w:lvlText w:val="o"/>
+      <w:lvlJc w:val="left"/>
+      <w:pPr>
+        <w:ind w:left="3600" w:hanging="360"/>
+      </w:pPr>
+      <w:rPr>
+        <w:rFonts w:ascii="Courier New" w:hAnsi="Courier New" w:cs="Courier New" w:hint="default"/>
+      </w:rPr>
+    </w:lvl>
+    <w:lvl w:ilvl="5" w:tplc="04190005" w:tentative="1">
+      <w:start w:val="1"/>
+      <w:numFmt w:val="bullet"/>
+      <w:lvlText w:val=""/>
+      <w:lvlJc w:val="left"/>
+      <w:pPr>
+        <w:ind w:left="4320" w:hanging="360"/>
+      </w:pPr>
+      <w:rPr>
+        <w:rFonts w:ascii="Wingdings" w:hAnsi="Wingdings" w:hint="default"/>
+      </w:rPr>
+    </w:lvl>
+    <w:lvl w:ilvl="6" w:tplc="04190001" w:tentative="1">
+      <w:start w:val="1"/>
+      <w:numFmt w:val="bullet"/>
+      <w:lvlText w:val=""/>
+      <w:lvlJc w:val="left"/>
+      <w:pPr>
+        <w:ind w:left="5040" w:hanging="360"/>
+      </w:pPr>
+      <w:rPr>
+        <w:rFonts w:ascii="Symbol" w:hAnsi="Symbol" w:hint="default"/>
+      </w:rPr>
+    </w:lvl>
+    <w:lvl w:ilvl="7" w:tplc="04190003" w:tentative="1">
+      <w:start w:val="1"/>
+      <w:numFmt w:val="bullet"/>
+      <w:lvlText w:val="o"/>
+      <w:lvlJc w:val="left"/>
+      <w:pPr>
+        <w:ind w:left="5760" w:hanging="360"/>
+      </w:pPr>
+      <w:rPr>
+        <w:rFonts w:ascii="Courier New" w:hAnsi="Courier New" w:cs="Courier New" w:hint="default"/>
+      </w:rPr>
+    </w:lvl>
+    <w:lvl w:ilvl="8" w:tplc="04190005" w:tentative="1">
+      <w:start w:val="1"/>
+      <w:numFmt w:val="bullet"/>
+      <w:lvlText w:val=""/>
+      <w:lvlJc w:val="left"/>
+      <w:pPr>
+        <w:ind w:left="6480" w:hanging="360"/>
+      </w:pPr>
+      <w:rPr>
+        <w:rFonts w:ascii="Wingdings" w:hAnsi="Wingdings" w:hint="default"/>
+      </w:rPr>
+    </w:lvl>
+  </w:abstractNum>
+  <w:abstractNum w:abstractNumId="43" w15:restartNumberingAfterBreak="0">
     <w:nsid w:val="7F856317"/>
     <w:multiLevelType w:val="hybridMultilevel"/>
     <w:tmpl w:val="E9FAD9D0"/>
@@ -9779,7 +9656,7 @@
     <w:abstractNumId w:val="40"/>
   </w:num>
   <w:num w:numId="29">
-    <w:abstractNumId w:val="42"/>
+    <w:abstractNumId w:val="43"/>
   </w:num>
   <w:num w:numId="30">
     <w:abstractNumId w:val="12"/>
@@ -9822,6 +9699,9 @@
   </w:num>
   <w:num w:numId="43">
     <w:abstractNumId w:val="28"/>
+  </w:num>
+  <w:num w:numId="44">
+    <w:abstractNumId w:val="42"/>
   </w:num>
 </w:numbering>
 </file>
@@ -10218,12 +10098,13 @@
   <w:style w:type="paragraph" w:default="1" w:styleId="a">
     <w:name w:val="Normal"/>
     <w:qFormat/>
-    <w:rsid w:val="00BC4067"/>
+    <w:rsid w:val="00A10E09"/>
     <w:pPr>
       <w:spacing w:after="120"/>
     </w:pPr>
     <w:rPr>
-      <w:sz w:val="22"/>
+      <w:rFonts w:ascii="XO Tahion" w:hAnsi="XO Tahion"/>
+      <w:sz w:val="24"/>
       <w:szCs w:val="22"/>
       <w:lang w:eastAsia="en-US"/>
     </w:rPr>
@@ -10235,7 +10116,7 @@
     <w:link w:val="11"/>
     <w:uiPriority w:val="99"/>
     <w:qFormat/>
-    <w:rsid w:val="00B04835"/>
+    <w:rsid w:val="008E78C6"/>
     <w:pPr>
       <w:keepNext/>
       <w:keepLines/>
@@ -10247,10 +10128,10 @@
       <w:outlineLvl w:val="0"/>
     </w:pPr>
     <w:rPr>
-      <w:rFonts w:ascii="Times New Roman" w:eastAsia="Times New Roman" w:hAnsi="Times New Roman"/>
+      <w:rFonts w:ascii="XO Oriel" w:eastAsia="Times New Roman" w:hAnsi="XO Oriel"/>
       <w:b/>
       <w:bCs/>
-      <w:sz w:val="28"/>
+      <w:sz w:val="32"/>
       <w:szCs w:val="28"/>
       <w:lang w:eastAsia="ru-RU"/>
     </w:rPr>
@@ -10317,7 +10198,6 @@
     </w:pPr>
     <w:rPr>
       <w:rFonts w:ascii="Times New Roman" w:eastAsia="Times New Roman" w:hAnsi="Times New Roman"/>
-      <w:sz w:val="24"/>
       <w:szCs w:val="24"/>
       <w:lang w:eastAsia="ru-RU"/>
     </w:rPr>
@@ -10449,7 +10329,6 @@
     <w:rPr>
       <w:rFonts w:ascii="Times New Roman" w:eastAsia="Times New Roman" w:hAnsi="Times New Roman"/>
       <w:color w:val="000000"/>
-      <w:sz w:val="24"/>
       <w:szCs w:val="24"/>
       <w:lang w:eastAsia="ru-RU"/>
     </w:rPr>
@@ -10516,12 +10395,12 @@
     <w:name w:val="Заголовок 1 Знак"/>
     <w:link w:val="10"/>
     <w:uiPriority w:val="99"/>
-    <w:rsid w:val="00B04835"/>
+    <w:rsid w:val="008E78C6"/>
     <w:rPr>
-      <w:rFonts w:ascii="Times New Roman" w:eastAsia="Times New Roman" w:hAnsi="Times New Roman"/>
+      <w:rFonts w:ascii="XO Oriel" w:eastAsia="Times New Roman" w:hAnsi="XO Oriel"/>
       <w:b/>
       <w:bCs/>
-      <w:sz w:val="28"/>
+      <w:sz w:val="32"/>
       <w:szCs w:val="28"/>
     </w:rPr>
   </w:style>
@@ -10561,7 +10440,6 @@
     </w:pPr>
     <w:rPr>
       <w:rFonts w:ascii="Times New Roman" w:hAnsi="Times New Roman"/>
-      <w:sz w:val="24"/>
     </w:rPr>
   </w:style>
   <w:style w:type="paragraph" w:customStyle="1" w:styleId="FORMATTEXT">
@@ -10804,7 +10682,6 @@
     <w:rPr>
       <w:rFonts w:ascii="Calibri Light" w:hAnsi="Calibri Light"/>
       <w:kern w:val="32"/>
-      <w:sz w:val="32"/>
       <w:szCs w:val="32"/>
       <w:lang w:eastAsia="en-US"/>
     </w:rPr>

</xml_diff>